<commit_message>
DB-Design Dokumente angepasst, Draw.io Datei
</commit_message>
<xml_diff>
--- a/documents/40_Design/DB_FOS.docx
+++ b/documents/40_Design/DB_FOS.docx
@@ -217,7 +217,7 @@
                           </pic:cNvPicPr>
                         </pic:nvPicPr>
                         <pic:blipFill>
-                          <a:blip r:embed="rId7" cstate="print">
+                          <a:blip r:embed="rId8" cstate="print">
                             <a:extLst>
                               <a:ext uri="{28A0092B-C50C-407E-A947-70E740481C1C}">
                                 <a14:useLocalDpi xmlns:a14="http://schemas.microsoft.com/office/drawing/2010/main" val="0"/>
@@ -257,7 +257,7 @@
                           </pic:cNvPicPr>
                         </pic:nvPicPr>
                         <pic:blipFill>
-                          <a:blip r:embed="rId8" cstate="print">
+                          <a:blip r:embed="rId9" cstate="print">
                             <a:extLst>
                               <a:ext uri="{28A0092B-C50C-407E-A947-70E740481C1C}">
                                 <a14:useLocalDpi xmlns:a14="http://schemas.microsoft.com/office/drawing/2010/main" val="0"/>
@@ -419,10 +419,10 @@
                   <o:lock v:ext="edit" aspectratio="t"/>
                 </v:shapetype>
                 <v:shape id="Picture 88" o:spid="_x0000_s1028" type="#_x0000_t75" style="position:absolute;left:1844;top:3443;width:8258;height:2587;visibility:visible;mso-wrap-style:square" o:gfxdata="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">
-                  <v:imagedata r:id="rId9" o:title=""/>
+                  <v:imagedata r:id="rId10" o:title=""/>
                 </v:shape>
                 <v:shape id="Picture 87" o:spid="_x0000_s1029" type="#_x0000_t75" style="position:absolute;left:1844;top:6024;width:8258;height:2584;visibility:visible;mso-wrap-style:square" o:gfxdata="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">
-                  <v:imagedata r:id="rId10" o:title=""/>
+                  <v:imagedata r:id="rId11" o:title=""/>
                 </v:shape>
                 <v:shape id="Freeform 86" o:spid="_x0000_s1030" style="position:absolute;top:11090;width:11452;height:1211;visibility:visible;mso-wrap-style:square;v-text-anchor:top" coordsize="11452,1211" o:gfxdata="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" path="m11452,l,651r,560l9361,679,11452,xe" fillcolor="#5765af" stroked="f">
                   <v:path arrowok="t" o:connecttype="custom" o:connectlocs="11452,11090;0,11741;0,12301;9361,11769;11452,11090" o:connectangles="0,0,0,0,0"/>
@@ -1155,7 +1155,7 @@
         <w:ind w:left="729"/>
         <w:rPr>
           <w:sz w:val="37"/>
-          <w:lang w:val="de-CH"/>
+          <w:lang w:val="it-IT"/>
         </w:rPr>
         <w:sectPr>
           <w:type w:val="continuous"/>
@@ -1170,7 +1170,7 @@
           <w:b/>
           <w:color w:val="231F20"/>
           <w:sz w:val="37"/>
-          <w:lang w:val="de-CH"/>
+          <w:lang w:val="it-IT"/>
         </w:rPr>
         <w:t xml:space="preserve">GRUPPE 16: </w:t>
       </w:r>
@@ -1178,7 +1178,7 @@
         <w:rPr>
           <w:color w:val="231F20"/>
           <w:sz w:val="37"/>
-          <w:lang w:val="de-CH"/>
+          <w:lang w:val="it-IT"/>
         </w:rPr>
         <w:t>Reto Mayer, Jonas Rüegge, Marco Sutter, Fabian Wip</w:t>
       </w:r>
@@ -1186,18 +1186,17 @@
         <w:rPr>
           <w:color w:val="231F20"/>
           <w:sz w:val="37"/>
-          <w:lang w:val="de-CH"/>
+          <w:lang w:val="it-IT"/>
         </w:rPr>
         <w:t>f</w:t>
       </w:r>
     </w:p>
     <w:p>
       <w:pPr>
-        <w:pStyle w:val="berschrift1"/>
-        <w:ind w:left="737" w:firstLine="0"/>
-        <w:rPr>
-          <w:sz w:val="36"/>
-          <w:lang w:val="de-CH"/>
+        <w:pStyle w:val="Textkrper"/>
+        <w:rPr>
+          <w:sz w:val="20"/>
+          <w:lang w:val="it-IT"/>
         </w:rPr>
       </w:pPr>
       <w:bookmarkStart w:id="1" w:name="entscheidungs_matrix"/>
@@ -1211,18 +1210,18 @@
         <mc:AlternateContent>
           <mc:Choice Requires="wps">
             <w:drawing>
-              <wp:anchor distT="45720" distB="45720" distL="114300" distR="114300" simplePos="0" relativeHeight="503301800" behindDoc="0" locked="0" layoutInCell="1" allowOverlap="1" wp14:anchorId="096E278C" wp14:editId="0CC3A486">
+              <wp:anchor distT="45720" distB="45720" distL="114300" distR="114300" simplePos="0" relativeHeight="503307944" behindDoc="0" locked="0" layoutInCell="1" allowOverlap="1" wp14:anchorId="51278285" wp14:editId="54D806AA">
                 <wp:simplePos x="0" y="0"/>
                 <wp:positionH relativeFrom="column">
-                  <wp:posOffset>525278</wp:posOffset>
+                  <wp:posOffset>552450</wp:posOffset>
                 </wp:positionH>
                 <wp:positionV relativeFrom="paragraph">
-                  <wp:posOffset>209</wp:posOffset>
+                  <wp:posOffset>0</wp:posOffset>
                 </wp:positionV>
-                <wp:extent cx="2299335" cy="457200"/>
-                <wp:effectExtent l="0" t="0" r="5715" b="0"/>
+                <wp:extent cx="3514090" cy="1152525"/>
+                <wp:effectExtent l="0" t="0" r="0" b="9525"/>
                 <wp:wrapSquare wrapText="bothSides"/>
-                <wp:docPr id="217" name="Textfeld 2"/>
+                <wp:docPr id="200" name="Textfeld 2"/>
                 <wp:cNvGraphicFramePr>
                   <a:graphicFrameLocks xmlns:a="http://schemas.openxmlformats.org/drawingml/2006/main"/>
                 </wp:cNvGraphicFramePr>
@@ -1235,7 +1234,7 @@
                       <wps:spPr bwMode="auto">
                         <a:xfrm>
                           <a:off x="0" y="0"/>
-                          <a:ext cx="2299335" cy="457200"/>
+                          <a:ext cx="3514090" cy="1152525"/>
                         </a:xfrm>
                         <a:prstGeom prst="rect">
                           <a:avLst/>
@@ -1267,6 +1266,29 @@
                               <w:t>ER-Diagramm</w:t>
                             </w:r>
                           </w:p>
+                          <w:p>
+                            <w:pPr>
+                              <w:rPr>
+                                <w:sz w:val="48"/>
+                                <w:lang w:val="de-CH"/>
+                              </w:rPr>
+                            </w:pPr>
+                            <w:r>
+                              <w:rPr>
+                                <w:sz w:val="48"/>
+                                <w:lang w:val="de-CH"/>
+                              </w:rPr>
+                              <w:t>umgesetzte Varianten</w:t>
+                            </w:r>
+                          </w:p>
+                          <w:p>
+                            <w:pPr>
+                              <w:rPr>
+                                <w:sz w:val="48"/>
+                                <w:lang w:val="de-CH"/>
+                              </w:rPr>
+                            </w:pPr>
+                          </w:p>
                         </w:txbxContent>
                       </wps:txbx>
                       <wps:bodyPr rot="0" vert="horz" wrap="square" lIns="91440" tIns="45720" rIns="91440" bIns="45720" anchor="t" anchorCtr="0">
@@ -1286,7 +1308,11 @@
           </mc:Choice>
           <mc:Fallback>
             <w:pict>
-              <v:shape w14:anchorId="096E278C" id="Textfeld 2" o:spid="_x0000_s1027" type="#_x0000_t202" style="position:absolute;left:0;text-align:left;margin-left:41.35pt;margin-top:0;width:181.05pt;height:36pt;z-index:503301800;visibility:visible;mso-wrap-style:square;mso-width-percent:0;mso-height-percent:0;mso-wrap-distance-left:9pt;mso-wrap-distance-top:3.6pt;mso-wrap-distance-right:9pt;mso-wrap-distance-bottom:3.6pt;mso-position-horizontal:absolute;mso-position-horizontal-relative:text;mso-position-vertical:absolute;mso-position-vertical-relative:text;mso-width-percent:0;mso-height-percent:0;mso-width-relative:margin;mso-height-relative:margin;v-text-anchor:top" o:gfxdata="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" stroked="f">
+              <v:shapetype w14:anchorId="51278285" id="_x0000_t202" coordsize="21600,21600" o:spt="202" path="m,l,21600r21600,l21600,xe">
+                <v:stroke joinstyle="miter"/>
+                <v:path gradientshapeok="t" o:connecttype="rect"/>
+              </v:shapetype>
+              <v:shape id="Textfeld 2" o:spid="_x0000_s1027" type="#_x0000_t202" style="position:absolute;margin-left:43.5pt;margin-top:0;width:276.7pt;height:90.75pt;z-index:503307944;visibility:visible;mso-wrap-style:square;mso-width-percent:0;mso-height-percent:0;mso-wrap-distance-left:9pt;mso-wrap-distance-top:3.6pt;mso-wrap-distance-right:9pt;mso-wrap-distance-bottom:3.6pt;mso-position-horizontal:absolute;mso-position-horizontal-relative:text;mso-position-vertical:absolute;mso-position-vertical-relative:text;mso-width-percent:0;mso-height-percent:0;mso-width-relative:margin;mso-height-relative:margin;v-text-anchor:top" o:gfxdata="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" stroked="f">
                 <v:textbox>
                   <w:txbxContent>
                     <w:p>
@@ -1304,6 +1330,29 @@
                         <w:t>ER-Diagramm</w:t>
                       </w:r>
                     </w:p>
+                    <w:p>
+                      <w:pPr>
+                        <w:rPr>
+                          <w:sz w:val="48"/>
+                          <w:lang w:val="de-CH"/>
+                        </w:rPr>
+                      </w:pPr>
+                      <w:r>
+                        <w:rPr>
+                          <w:sz w:val="48"/>
+                          <w:lang w:val="de-CH"/>
+                        </w:rPr>
+                        <w:t>umgesetzte Varianten</w:t>
+                      </w:r>
+                    </w:p>
+                    <w:p>
+                      <w:pPr>
+                        <w:rPr>
+                          <w:sz w:val="48"/>
+                          <w:lang w:val="de-CH"/>
+                        </w:rPr>
+                      </w:pPr>
+                    </w:p>
                   </w:txbxContent>
                 </v:textbox>
                 <w10:wrap type="square"/>
@@ -1317,17 +1366,2866 @@
           <w:noProof/>
         </w:rPr>
         <w:drawing>
-          <wp:anchor distT="0" distB="0" distL="114300" distR="114300" simplePos="0" relativeHeight="503299752" behindDoc="1" locked="0" layoutInCell="1" allowOverlap="1" wp14:anchorId="5156A4D2" wp14:editId="5C6AE2F8">
+          <wp:anchor distT="0" distB="0" distL="114300" distR="114300" simplePos="0" relativeHeight="503308968" behindDoc="1" locked="0" layoutInCell="1" allowOverlap="1" wp14:anchorId="780885FE" wp14:editId="5ABB070E">
             <wp:simplePos x="0" y="0"/>
             <wp:positionH relativeFrom="column">
-              <wp:posOffset>1282055</wp:posOffset>
+              <wp:posOffset>2962275</wp:posOffset>
             </wp:positionH>
             <wp:positionV relativeFrom="paragraph">
-              <wp:posOffset>-281940</wp:posOffset>
+              <wp:posOffset>7620</wp:posOffset>
             </wp:positionV>
-            <wp:extent cx="8038465" cy="5306695"/>
-            <wp:effectExtent l="0" t="0" r="0" b="0"/>
-            <wp:wrapNone/>
+            <wp:extent cx="6851015" cy="5494655"/>
+            <wp:effectExtent l="0" t="0" r="6985" b="0"/>
+            <wp:wrapSquare wrapText="bothSides"/>
+            <wp:docPr id="208" name="Grafik 208"/>
+            <wp:cNvGraphicFramePr>
+              <a:graphicFrameLocks xmlns:a="http://schemas.openxmlformats.org/drawingml/2006/main" noChangeAspect="1"/>
+            </wp:cNvGraphicFramePr>
+            <a:graphic xmlns:a="http://schemas.openxmlformats.org/drawingml/2006/main">
+              <a:graphicData uri="http://schemas.openxmlformats.org/drawingml/2006/picture">
+                <pic:pic xmlns:pic="http://schemas.openxmlformats.org/drawingml/2006/picture">
+                  <pic:nvPicPr>
+                    <pic:cNvPr id="1" name=""/>
+                    <pic:cNvPicPr/>
+                  </pic:nvPicPr>
+                  <pic:blipFill rotWithShape="1">
+                    <a:blip r:embed="rId12" cstate="print">
+                      <a:extLst>
+                        <a:ext uri="{28A0092B-C50C-407E-A947-70E740481C1C}">
+                          <a14:useLocalDpi xmlns:a14="http://schemas.microsoft.com/office/drawing/2010/main" val="0"/>
+                        </a:ext>
+                      </a:extLst>
+                    </a:blip>
+                    <a:srcRect l="11337"/>
+                    <a:stretch/>
+                  </pic:blipFill>
+                  <pic:spPr bwMode="auto">
+                    <a:xfrm>
+                      <a:off x="0" y="0"/>
+                      <a:ext cx="6851015" cy="5494655"/>
+                    </a:xfrm>
+                    <a:prstGeom prst="rect">
+                      <a:avLst/>
+                    </a:prstGeom>
+                    <a:ln>
+                      <a:noFill/>
+                    </a:ln>
+                    <a:extLst>
+                      <a:ext uri="{53640926-AAD7-44D8-BBD7-CCE9431645EC}">
+                        <a14:shadowObscured xmlns:a14="http://schemas.microsoft.com/office/drawing/2010/main"/>
+                      </a:ext>
+                    </a:extLst>
+                  </pic:spPr>
+                </pic:pic>
+              </a:graphicData>
+            </a:graphic>
+            <wp14:sizeRelH relativeFrom="margin">
+              <wp14:pctWidth>0</wp14:pctWidth>
+            </wp14:sizeRelH>
+            <wp14:sizeRelV relativeFrom="margin">
+              <wp14:pctHeight>0</wp14:pctHeight>
+            </wp14:sizeRelV>
+          </wp:anchor>
+        </w:drawing>
+      </w:r>
+    </w:p>
+    <w:p>
+      <w:pPr>
+        <w:pStyle w:val="Textkrper"/>
+        <w:spacing w:before="6"/>
+        <w:rPr>
+          <w:sz w:val="28"/>
+          <w:lang w:val="it-IT"/>
+        </w:rPr>
+      </w:pPr>
+    </w:p>
+    <w:p>
+      <w:pPr>
+        <w:rPr>
+          <w:lang w:val="it-IT"/>
+        </w:rPr>
+      </w:pPr>
+      <w:r>
+        <w:rPr>
+          <w:noProof/>
+          <w:lang w:val="de-CH"/>
+        </w:rPr>
+        <mc:AlternateContent>
+          <mc:Choice Requires="wpg">
+            <w:drawing>
+              <wp:anchor distT="0" distB="0" distL="114300" distR="114300" simplePos="0" relativeHeight="503309992" behindDoc="1" locked="0" layoutInCell="1" allowOverlap="1" wp14:anchorId="3BFC4F0E" wp14:editId="5971A660">
+                <wp:simplePos x="0" y="0"/>
+                <wp:positionH relativeFrom="page">
+                  <wp:posOffset>27305</wp:posOffset>
+                </wp:positionH>
+                <wp:positionV relativeFrom="page">
+                  <wp:posOffset>5628005</wp:posOffset>
+                </wp:positionV>
+                <wp:extent cx="10692130" cy="2033905"/>
+                <wp:effectExtent l="8255" t="8255" r="5715" b="5715"/>
+                <wp:wrapNone/>
+                <wp:docPr id="193" name="Group 2"/>
+                <wp:cNvGraphicFramePr>
+                  <a:graphicFrameLocks xmlns:a="http://schemas.openxmlformats.org/drawingml/2006/main"/>
+                </wp:cNvGraphicFramePr>
+                <a:graphic xmlns:a="http://schemas.openxmlformats.org/drawingml/2006/main">
+                  <a:graphicData uri="http://schemas.microsoft.com/office/word/2010/wordprocessingGroup">
+                    <wpg:wgp>
+                      <wpg:cNvGrpSpPr>
+                        <a:grpSpLocks/>
+                      </wpg:cNvGrpSpPr>
+                      <wpg:grpSpPr bwMode="auto">
+                        <a:xfrm>
+                          <a:off x="0" y="0"/>
+                          <a:ext cx="10692130" cy="2033905"/>
+                          <a:chOff x="0" y="8230"/>
+                          <a:chExt cx="16838" cy="3676"/>
+                        </a:xfrm>
+                      </wpg:grpSpPr>
+                      <wps:wsp>
+                        <wps:cNvPr id="194" name="Freeform 8"/>
+                        <wps:cNvSpPr>
+                          <a:spLocks/>
+                        </wps:cNvSpPr>
+                        <wps:spPr bwMode="auto">
+                          <a:xfrm>
+                            <a:off x="0" y="8432"/>
+                            <a:ext cx="16216" cy="2188"/>
+                          </a:xfrm>
+                          <a:custGeom>
+                            <a:avLst/>
+                            <a:gdLst>
+                              <a:gd name="T0" fmla="*/ 16144 w 16216"/>
+                              <a:gd name="T1" fmla="+- 0 8432 8432"/>
+                              <a:gd name="T2" fmla="*/ 8432 h 2188"/>
+                              <a:gd name="T3" fmla="*/ 0 w 16216"/>
+                              <a:gd name="T4" fmla="+- 0 9314 8432"/>
+                              <a:gd name="T5" fmla="*/ 9314 h 2188"/>
+                              <a:gd name="T6" fmla="*/ 0 w 16216"/>
+                              <a:gd name="T7" fmla="+- 0 10620 8432"/>
+                              <a:gd name="T8" fmla="*/ 10620 h 2188"/>
+                              <a:gd name="T9" fmla="*/ 16215 w 16216"/>
+                              <a:gd name="T10" fmla="+- 0 9734 8432"/>
+                              <a:gd name="T11" fmla="*/ 9734 h 2188"/>
+                              <a:gd name="T12" fmla="*/ 16144 w 16216"/>
+                              <a:gd name="T13" fmla="+- 0 8432 8432"/>
+                              <a:gd name="T14" fmla="*/ 8432 h 2188"/>
+                            </a:gdLst>
+                            <a:ahLst/>
+                            <a:cxnLst>
+                              <a:cxn ang="0">
+                                <a:pos x="T0" y="T2"/>
+                              </a:cxn>
+                              <a:cxn ang="0">
+                                <a:pos x="T3" y="T5"/>
+                              </a:cxn>
+                              <a:cxn ang="0">
+                                <a:pos x="T6" y="T8"/>
+                              </a:cxn>
+                              <a:cxn ang="0">
+                                <a:pos x="T9" y="T11"/>
+                              </a:cxn>
+                              <a:cxn ang="0">
+                                <a:pos x="T12" y="T14"/>
+                              </a:cxn>
+                            </a:cxnLst>
+                            <a:rect l="0" t="0" r="r" b="b"/>
+                            <a:pathLst>
+                              <a:path w="16216" h="2188">
+                                <a:moveTo>
+                                  <a:pt x="16144" y="0"/>
+                                </a:moveTo>
+                                <a:lnTo>
+                                  <a:pt x="0" y="882"/>
+                                </a:lnTo>
+                                <a:lnTo>
+                                  <a:pt x="0" y="2188"/>
+                                </a:lnTo>
+                                <a:lnTo>
+                                  <a:pt x="16215" y="1302"/>
+                                </a:lnTo>
+                                <a:lnTo>
+                                  <a:pt x="16144" y="0"/>
+                                </a:lnTo>
+                                <a:close/>
+                              </a:path>
+                            </a:pathLst>
+                          </a:custGeom>
+                          <a:solidFill>
+                            <a:srgbClr val="FFFFFF"/>
+                          </a:solidFill>
+                          <a:ln>
+                            <a:noFill/>
+                          </a:ln>
+                          <a:extLst>
+                            <a:ext uri="{91240B29-F687-4F45-9708-019B960494DF}">
+                              <a14:hiddenLine xmlns:a14="http://schemas.microsoft.com/office/drawing/2010/main" w="9525">
+                                <a:solidFill>
+                                  <a:srgbClr val="000000"/>
+                                </a:solidFill>
+                                <a:round/>
+                                <a:headEnd/>
+                                <a:tailEnd/>
+                              </a14:hiddenLine>
+                            </a:ext>
+                          </a:extLst>
+                        </wps:spPr>
+                        <wps:bodyPr rot="0" vert="horz" wrap="square" lIns="91440" tIns="45720" rIns="91440" bIns="45720" anchor="t" anchorCtr="0" upright="1">
+                          <a:noAutofit/>
+                        </wps:bodyPr>
+                      </wps:wsp>
+                      <wps:wsp>
+                        <wps:cNvPr id="195" name="AutoShape 7"/>
+                        <wps:cNvSpPr>
+                          <a:spLocks/>
+                        </wps:cNvSpPr>
+                        <wps:spPr bwMode="auto">
+                          <a:xfrm>
+                            <a:off x="0" y="8230"/>
+                            <a:ext cx="16838" cy="3676"/>
+                          </a:xfrm>
+                          <a:custGeom>
+                            <a:avLst/>
+                            <a:gdLst>
+                              <a:gd name="T0" fmla="*/ 16192 w 16838"/>
+                              <a:gd name="T1" fmla="+- 0 8681 8230"/>
+                              <a:gd name="T2" fmla="*/ 8681 h 3676"/>
+                              <a:gd name="T3" fmla="*/ 14037 w 16838"/>
+                              <a:gd name="T4" fmla="+- 0 8230 8230"/>
+                              <a:gd name="T5" fmla="*/ 8230 h 3676"/>
+                              <a:gd name="T6" fmla="*/ 0 w 16838"/>
+                              <a:gd name="T7" fmla="+- 0 9027 8230"/>
+                              <a:gd name="T8" fmla="*/ 9027 h 3676"/>
+                              <a:gd name="T9" fmla="*/ 0 w 16838"/>
+                              <a:gd name="T10" fmla="+- 0 9600 8230"/>
+                              <a:gd name="T11" fmla="*/ 9600 h 3676"/>
+                              <a:gd name="T12" fmla="*/ 16192 w 16838"/>
+                              <a:gd name="T13" fmla="+- 0 8681 8230"/>
+                              <a:gd name="T14" fmla="*/ 8681 h 3676"/>
+                              <a:gd name="T15" fmla="*/ 16838 w 16838"/>
+                              <a:gd name="T16" fmla="+- 0 9067 8230"/>
+                              <a:gd name="T17" fmla="*/ 9067 h 3676"/>
+                              <a:gd name="T18" fmla="*/ 0 w 16838"/>
+                              <a:gd name="T19" fmla="+- 0 10023 8230"/>
+                              <a:gd name="T20" fmla="*/ 10023 h 3676"/>
+                              <a:gd name="T21" fmla="*/ 0 w 16838"/>
+                              <a:gd name="T22" fmla="+- 0 11906 8230"/>
+                              <a:gd name="T23" fmla="*/ 11906 h 3676"/>
+                              <a:gd name="T24" fmla="*/ 16838 w 16838"/>
+                              <a:gd name="T25" fmla="+- 0 11906 8230"/>
+                              <a:gd name="T26" fmla="*/ 11906 h 3676"/>
+                              <a:gd name="T27" fmla="*/ 16838 w 16838"/>
+                              <a:gd name="T28" fmla="+- 0 9067 8230"/>
+                              <a:gd name="T29" fmla="*/ 9067 h 3676"/>
+                            </a:gdLst>
+                            <a:ahLst/>
+                            <a:cxnLst>
+                              <a:cxn ang="0">
+                                <a:pos x="T0" y="T2"/>
+                              </a:cxn>
+                              <a:cxn ang="0">
+                                <a:pos x="T3" y="T5"/>
+                              </a:cxn>
+                              <a:cxn ang="0">
+                                <a:pos x="T6" y="T8"/>
+                              </a:cxn>
+                              <a:cxn ang="0">
+                                <a:pos x="T9" y="T11"/>
+                              </a:cxn>
+                              <a:cxn ang="0">
+                                <a:pos x="T12" y="T14"/>
+                              </a:cxn>
+                              <a:cxn ang="0">
+                                <a:pos x="T15" y="T17"/>
+                              </a:cxn>
+                              <a:cxn ang="0">
+                                <a:pos x="T18" y="T20"/>
+                              </a:cxn>
+                              <a:cxn ang="0">
+                                <a:pos x="T21" y="T23"/>
+                              </a:cxn>
+                              <a:cxn ang="0">
+                                <a:pos x="T24" y="T26"/>
+                              </a:cxn>
+                              <a:cxn ang="0">
+                                <a:pos x="T27" y="T29"/>
+                              </a:cxn>
+                            </a:cxnLst>
+                            <a:rect l="0" t="0" r="r" b="b"/>
+                            <a:pathLst>
+                              <a:path w="16838" h="3676">
+                                <a:moveTo>
+                                  <a:pt x="16192" y="451"/>
+                                </a:moveTo>
+                                <a:lnTo>
+                                  <a:pt x="14037" y="0"/>
+                                </a:lnTo>
+                                <a:lnTo>
+                                  <a:pt x="0" y="797"/>
+                                </a:lnTo>
+                                <a:lnTo>
+                                  <a:pt x="0" y="1370"/>
+                                </a:lnTo>
+                                <a:lnTo>
+                                  <a:pt x="16192" y="451"/>
+                                </a:lnTo>
+                                <a:moveTo>
+                                  <a:pt x="16838" y="837"/>
+                                </a:moveTo>
+                                <a:lnTo>
+                                  <a:pt x="0" y="1793"/>
+                                </a:lnTo>
+                                <a:lnTo>
+                                  <a:pt x="0" y="3676"/>
+                                </a:lnTo>
+                                <a:lnTo>
+                                  <a:pt x="16838" y="3676"/>
+                                </a:lnTo>
+                                <a:lnTo>
+                                  <a:pt x="16838" y="837"/>
+                                </a:lnTo>
+                              </a:path>
+                            </a:pathLst>
+                          </a:custGeom>
+                          <a:solidFill>
+                            <a:srgbClr val="5765AF"/>
+                          </a:solidFill>
+                          <a:ln>
+                            <a:noFill/>
+                          </a:ln>
+                          <a:extLst>
+                            <a:ext uri="{91240B29-F687-4F45-9708-019B960494DF}">
+                              <a14:hiddenLine xmlns:a14="http://schemas.microsoft.com/office/drawing/2010/main" w="9525">
+                                <a:solidFill>
+                                  <a:srgbClr val="000000"/>
+                                </a:solidFill>
+                                <a:round/>
+                                <a:headEnd/>
+                                <a:tailEnd/>
+                              </a14:hiddenLine>
+                            </a:ext>
+                          </a:extLst>
+                        </wps:spPr>
+                        <wps:bodyPr rot="0" vert="horz" wrap="square" lIns="91440" tIns="45720" rIns="91440" bIns="45720" anchor="t" anchorCtr="0" upright="1">
+                          <a:noAutofit/>
+                        </wps:bodyPr>
+                      </wps:wsp>
+                      <pic:pic xmlns:pic="http://schemas.openxmlformats.org/drawingml/2006/picture">
+                        <pic:nvPicPr>
+                          <pic:cNvPr id="196" name="Picture 6"/>
+                          <pic:cNvPicPr>
+                            <a:picLocks noChangeAspect="1" noChangeArrowheads="1"/>
+                          </pic:cNvPicPr>
+                        </pic:nvPicPr>
+                        <pic:blipFill>
+                          <a:blip r:embed="rId13" cstate="print">
+                            <a:extLst>
+                              <a:ext uri="{28A0092B-C50C-407E-A947-70E740481C1C}">
+                                <a14:useLocalDpi xmlns:a14="http://schemas.microsoft.com/office/drawing/2010/main" val="0"/>
+                              </a:ext>
+                            </a:extLst>
+                          </a:blip>
+                          <a:srcRect/>
+                          <a:stretch>
+                            <a:fillRect/>
+                          </a:stretch>
+                        </pic:blipFill>
+                        <pic:spPr bwMode="auto">
+                          <a:xfrm>
+                            <a:off x="13690" y="9763"/>
+                            <a:ext cx="2694" cy="563"/>
+                          </a:xfrm>
+                          <a:prstGeom prst="rect">
+                            <a:avLst/>
+                          </a:prstGeom>
+                          <a:noFill/>
+                          <a:extLst>
+                            <a:ext uri="{909E8E84-426E-40DD-AFC4-6F175D3DCCD1}">
+                              <a14:hiddenFill xmlns:a14="http://schemas.microsoft.com/office/drawing/2010/main">
+                                <a:solidFill>
+                                  <a:srgbClr val="FFFFFF"/>
+                                </a:solidFill>
+                              </a14:hiddenFill>
+                            </a:ext>
+                          </a:extLst>
+                        </pic:spPr>
+                      </pic:pic>
+                      <pic:pic xmlns:pic="http://schemas.openxmlformats.org/drawingml/2006/picture">
+                        <pic:nvPicPr>
+                          <pic:cNvPr id="197" name="Picture 5"/>
+                          <pic:cNvPicPr>
+                            <a:picLocks noChangeAspect="1" noChangeArrowheads="1"/>
+                          </pic:cNvPicPr>
+                        </pic:nvPicPr>
+                        <pic:blipFill>
+                          <a:blip r:embed="rId14" cstate="print">
+                            <a:extLst>
+                              <a:ext uri="{28A0092B-C50C-407E-A947-70E740481C1C}">
+                                <a14:useLocalDpi xmlns:a14="http://schemas.microsoft.com/office/drawing/2010/main" val="0"/>
+                              </a:ext>
+                            </a:extLst>
+                          </a:blip>
+                          <a:srcRect/>
+                          <a:stretch>
+                            <a:fillRect/>
+                          </a:stretch>
+                        </pic:blipFill>
+                        <pic:spPr bwMode="auto">
+                          <a:xfrm>
+                            <a:off x="13690" y="10323"/>
+                            <a:ext cx="2694" cy="564"/>
+                          </a:xfrm>
+                          <a:prstGeom prst="rect">
+                            <a:avLst/>
+                          </a:prstGeom>
+                          <a:noFill/>
+                          <a:extLst>
+                            <a:ext uri="{909E8E84-426E-40DD-AFC4-6F175D3DCCD1}">
+                              <a14:hiddenFill xmlns:a14="http://schemas.microsoft.com/office/drawing/2010/main">
+                                <a:solidFill>
+                                  <a:srgbClr val="FFFFFF"/>
+                                </a:solidFill>
+                              </a14:hiddenFill>
+                            </a:ext>
+                          </a:extLst>
+                        </pic:spPr>
+                      </pic:pic>
+                      <pic:pic xmlns:pic="http://schemas.openxmlformats.org/drawingml/2006/picture">
+                        <pic:nvPicPr>
+                          <pic:cNvPr id="198" name="Picture 4"/>
+                          <pic:cNvPicPr>
+                            <a:picLocks noChangeAspect="1" noChangeArrowheads="1"/>
+                          </pic:cNvPicPr>
+                        </pic:nvPicPr>
+                        <pic:blipFill>
+                          <a:blip r:embed="rId15" cstate="print">
+                            <a:extLst>
+                              <a:ext uri="{28A0092B-C50C-407E-A947-70E740481C1C}">
+                                <a14:useLocalDpi xmlns:a14="http://schemas.microsoft.com/office/drawing/2010/main" val="0"/>
+                              </a:ext>
+                            </a:extLst>
+                          </a:blip>
+                          <a:srcRect/>
+                          <a:stretch>
+                            <a:fillRect/>
+                          </a:stretch>
+                        </pic:blipFill>
+                        <pic:spPr bwMode="auto">
+                          <a:xfrm>
+                            <a:off x="13690" y="10885"/>
+                            <a:ext cx="2694" cy="563"/>
+                          </a:xfrm>
+                          <a:prstGeom prst="rect">
+                            <a:avLst/>
+                          </a:prstGeom>
+                          <a:noFill/>
+                          <a:extLst>
+                            <a:ext uri="{909E8E84-426E-40DD-AFC4-6F175D3DCCD1}">
+                              <a14:hiddenFill xmlns:a14="http://schemas.microsoft.com/office/drawing/2010/main">
+                                <a:solidFill>
+                                  <a:srgbClr val="FFFFFF"/>
+                                </a:solidFill>
+                              </a14:hiddenFill>
+                            </a:ext>
+                          </a:extLst>
+                        </pic:spPr>
+                      </pic:pic>
+                      <wps:wsp>
+                        <wps:cNvPr id="199" name="Text Box 3"/>
+                        <wps:cNvSpPr txBox="1">
+                          <a:spLocks noChangeArrowheads="1"/>
+                        </wps:cNvSpPr>
+                        <wps:spPr bwMode="auto">
+                          <a:xfrm>
+                            <a:off x="0" y="8230"/>
+                            <a:ext cx="16838" cy="3676"/>
+                          </a:xfrm>
+                          <a:prstGeom prst="rect">
+                            <a:avLst/>
+                          </a:prstGeom>
+                          <a:noFill/>
+                          <a:ln>
+                            <a:noFill/>
+                          </a:ln>
+                          <a:extLst>
+                            <a:ext uri="{909E8E84-426E-40DD-AFC4-6F175D3DCCD1}">
+                              <a14:hiddenFill xmlns:a14="http://schemas.microsoft.com/office/drawing/2010/main">
+                                <a:solidFill>
+                                  <a:srgbClr val="FFFFFF"/>
+                                </a:solidFill>
+                              </a14:hiddenFill>
+                            </a:ext>
+                            <a:ext uri="{91240B29-F687-4F45-9708-019B960494DF}">
+                              <a14:hiddenLine xmlns:a14="http://schemas.microsoft.com/office/drawing/2010/main" w="9525">
+                                <a:solidFill>
+                                  <a:srgbClr val="000000"/>
+                                </a:solidFill>
+                                <a:miter lim="800000"/>
+                                <a:headEnd/>
+                                <a:tailEnd/>
+                              </a14:hiddenLine>
+                            </a:ext>
+                          </a:extLst>
+                        </wps:spPr>
+                        <wps:txbx>
+                          <w:txbxContent>
+                            <w:p>
+                              <w:pPr>
+                                <w:spacing w:before="305"/>
+                                <w:rPr>
+                                  <w:sz w:val="41"/>
+                                  <w:lang w:val="de-CH"/>
+                                </w:rPr>
+                              </w:pPr>
+                            </w:p>
+                            <w:p>
+                              <w:pPr>
+                                <w:spacing w:before="305"/>
+                                <w:rPr>
+                                  <w:sz w:val="41"/>
+                                  <w:lang w:val="de-CH"/>
+                                </w:rPr>
+                              </w:pPr>
+                            </w:p>
+                            <w:p>
+                              <w:pPr>
+                                <w:tabs>
+                                  <w:tab w:val="left" w:pos="2846"/>
+                                  <w:tab w:val="left" w:pos="5707"/>
+                                  <w:tab w:val="left" w:pos="8381"/>
+                                </w:tabs>
+                                <w:spacing w:before="259"/>
+                                <w:ind w:left="453"/>
+                                <w:rPr>
+                                  <w:rFonts w:ascii="Trebuchet MS" w:hAnsi="Trebuchet MS"/>
+                                  <w:b/>
+                                  <w:sz w:val="41"/>
+                                  <w:lang w:val="it-IT"/>
+                                </w:rPr>
+                              </w:pPr>
+                              <w:r>
+                                <w:rPr>
+                                  <w:rFonts w:ascii="Trebuchet MS" w:hAnsi="Trebuchet MS"/>
+                                  <w:b/>
+                                  <w:color w:val="FFFFFF"/>
+                                  <w:sz w:val="41"/>
+                                  <w:lang w:val="it-IT"/>
+                                </w:rPr>
+                                <w:t>Reto</w:t>
+                              </w:r>
+                              <w:r>
+                                <w:rPr>
+                                  <w:rFonts w:ascii="Trebuchet MS" w:hAnsi="Trebuchet MS"/>
+                                  <w:b/>
+                                  <w:color w:val="FFFFFF"/>
+                                  <w:spacing w:val="-63"/>
+                                  <w:sz w:val="41"/>
+                                  <w:lang w:val="it-IT"/>
+                                </w:rPr>
+                                <w:t xml:space="preserve"> </w:t>
+                              </w:r>
+                              <w:r>
+                                <w:rPr>
+                                  <w:rFonts w:ascii="Trebuchet MS" w:hAnsi="Trebuchet MS"/>
+                                  <w:b/>
+                                  <w:color w:val="FFFFFF"/>
+                                  <w:spacing w:val="-7"/>
+                                  <w:sz w:val="41"/>
+                                  <w:lang w:val="it-IT"/>
+                                </w:rPr>
+                                <w:t>Mayer,</w:t>
+                              </w:r>
+                              <w:r>
+                                <w:rPr>
+                                  <w:rFonts w:ascii="Trebuchet MS" w:hAnsi="Trebuchet MS"/>
+                                  <w:b/>
+                                  <w:color w:val="FFFFFF"/>
+                                  <w:spacing w:val="-7"/>
+                                  <w:sz w:val="41"/>
+                                  <w:lang w:val="it-IT"/>
+                                </w:rPr>
+                                <w:tab/>
+                              </w:r>
+                              <w:r>
+                                <w:rPr>
+                                  <w:rFonts w:ascii="Trebuchet MS" w:hAnsi="Trebuchet MS"/>
+                                  <w:b/>
+                                  <w:color w:val="FFFFFF"/>
+                                  <w:sz w:val="41"/>
+                                  <w:lang w:val="it-IT"/>
+                                </w:rPr>
+                                <w:t>Jonas</w:t>
+                              </w:r>
+                              <w:r>
+                                <w:rPr>
+                                  <w:rFonts w:ascii="Trebuchet MS" w:hAnsi="Trebuchet MS"/>
+                                  <w:b/>
+                                  <w:color w:val="FFFFFF"/>
+                                  <w:spacing w:val="-63"/>
+                                  <w:sz w:val="41"/>
+                                  <w:lang w:val="it-IT"/>
+                                </w:rPr>
+                                <w:t xml:space="preserve"> </w:t>
+                              </w:r>
+                              <w:r>
+                                <w:rPr>
+                                  <w:rFonts w:ascii="Trebuchet MS" w:hAnsi="Trebuchet MS"/>
+                                  <w:b/>
+                                  <w:color w:val="FFFFFF"/>
+                                  <w:sz w:val="41"/>
+                                  <w:lang w:val="it-IT"/>
+                                </w:rPr>
+                                <w:t>Rüegge,</w:t>
+                              </w:r>
+                              <w:r>
+                                <w:rPr>
+                                  <w:rFonts w:ascii="Trebuchet MS" w:hAnsi="Trebuchet MS"/>
+                                  <w:b/>
+                                  <w:color w:val="FFFFFF"/>
+                                  <w:sz w:val="41"/>
+                                  <w:lang w:val="it-IT"/>
+                                </w:rPr>
+                                <w:tab/>
+                                <w:t>Marco</w:t>
+                              </w:r>
+                              <w:r>
+                                <w:rPr>
+                                  <w:rFonts w:ascii="Trebuchet MS" w:hAnsi="Trebuchet MS"/>
+                                  <w:b/>
+                                  <w:color w:val="FFFFFF"/>
+                                  <w:spacing w:val="-68"/>
+                                  <w:sz w:val="41"/>
+                                  <w:lang w:val="it-IT"/>
+                                </w:rPr>
+                                <w:t xml:space="preserve"> </w:t>
+                              </w:r>
+                              <w:r>
+                                <w:rPr>
+                                  <w:rFonts w:ascii="Trebuchet MS" w:hAnsi="Trebuchet MS"/>
+                                  <w:b/>
+                                  <w:color w:val="FFFFFF"/>
+                                  <w:spacing w:val="-5"/>
+                                  <w:sz w:val="41"/>
+                                  <w:lang w:val="it-IT"/>
+                                </w:rPr>
+                                <w:t>Sutter,</w:t>
+                              </w:r>
+                              <w:r>
+                                <w:rPr>
+                                  <w:rFonts w:ascii="Trebuchet MS" w:hAnsi="Trebuchet MS"/>
+                                  <w:b/>
+                                  <w:color w:val="FFFFFF"/>
+                                  <w:spacing w:val="-5"/>
+                                  <w:sz w:val="41"/>
+                                  <w:lang w:val="it-IT"/>
+                                </w:rPr>
+                                <w:tab/>
+                              </w:r>
+                              <w:r>
+                                <w:rPr>
+                                  <w:rFonts w:ascii="Trebuchet MS" w:hAnsi="Trebuchet MS"/>
+                                  <w:b/>
+                                  <w:color w:val="FFFFFF"/>
+                                  <w:spacing w:val="-3"/>
+                                  <w:sz w:val="41"/>
+                                  <w:lang w:val="it-IT"/>
+                                </w:rPr>
+                                <w:t>Fabian</w:t>
+                              </w:r>
+                              <w:r>
+                                <w:rPr>
+                                  <w:rFonts w:ascii="Trebuchet MS" w:hAnsi="Trebuchet MS"/>
+                                  <w:b/>
+                                  <w:color w:val="FFFFFF"/>
+                                  <w:spacing w:val="-57"/>
+                                  <w:sz w:val="41"/>
+                                  <w:lang w:val="it-IT"/>
+                                </w:rPr>
+                                <w:t xml:space="preserve"> </w:t>
+                              </w:r>
+                              <w:r>
+                                <w:rPr>
+                                  <w:rFonts w:ascii="Trebuchet MS" w:hAnsi="Trebuchet MS"/>
+                                  <w:b/>
+                                  <w:color w:val="FFFFFF"/>
+                                  <w:spacing w:val="-3"/>
+                                  <w:sz w:val="41"/>
+                                  <w:lang w:val="it-IT"/>
+                                </w:rPr>
+                                <w:t>Wipf</w:t>
+                              </w:r>
+                            </w:p>
+                          </w:txbxContent>
+                        </wps:txbx>
+                        <wps:bodyPr rot="0" vert="horz" wrap="square" lIns="0" tIns="0" rIns="0" bIns="0" anchor="t" anchorCtr="0" upright="1">
+                          <a:noAutofit/>
+                        </wps:bodyPr>
+                      </wps:wsp>
+                    </wpg:wgp>
+                  </a:graphicData>
+                </a:graphic>
+                <wp14:sizeRelH relativeFrom="page">
+                  <wp14:pctWidth>0</wp14:pctWidth>
+                </wp14:sizeRelH>
+                <wp14:sizeRelV relativeFrom="page">
+                  <wp14:pctHeight>0</wp14:pctHeight>
+                </wp14:sizeRelV>
+              </wp:anchor>
+            </w:drawing>
+          </mc:Choice>
+          <mc:Fallback>
+            <w:pict>
+              <v:group w14:anchorId="3BFC4F0E" id="Group 2" o:spid="_x0000_s1028" style="position:absolute;margin-left:2.15pt;margin-top:443.15pt;width:841.9pt;height:160.15pt;z-index:-6488;mso-position-horizontal-relative:page;mso-position-vertical-relative:page" coordorigin=",8230" coordsize="16838,3676" o:gfxdata="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">
+                <v:shape id="Freeform 8" o:spid="_x0000_s1029" style="position:absolute;top:8432;width:16216;height:2188;visibility:visible;mso-wrap-style:square;v-text-anchor:top" coordsize="16216,2188" o:gfxdata="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" path="m16144,l,882,,2188,16215,1302,16144,xe" stroked="f">
+                  <v:path arrowok="t" o:connecttype="custom" o:connectlocs="16144,8432;0,9314;0,10620;16215,9734;16144,8432" o:connectangles="0,0,0,0,0"/>
+                </v:shape>
+                <v:shape id="AutoShape 7" o:spid="_x0000_s1030" style="position:absolute;top:8230;width:16838;height:3676;visibility:visible;mso-wrap-style:square;v-text-anchor:top" coordsize="16838,3676" o:gfxdata="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" path="m16192,451l14037,,,797r,573l16192,451t646,386l,1793,,3676r16838,l16838,837e" fillcolor="#5765af" stroked="f">
+                  <v:path arrowok="t" o:connecttype="custom" o:connectlocs="16192,8681;14037,8230;0,9027;0,9600;16192,8681;16838,9067;0,10023;0,11906;16838,11906;16838,9067" o:connectangles="0,0,0,0,0,0,0,0,0,0"/>
+                </v:shape>
+                <v:shapetype id="_x0000_t75" coordsize="21600,21600" o:spt="75" o:preferrelative="t" path="m@4@5l@4@11@9@11@9@5xe" filled="f" stroked="f">
+                  <v:stroke joinstyle="miter"/>
+                  <v:formulas>
+                    <v:f eqn="if lineDrawn pixelLineWidth 0"/>
+                    <v:f eqn="sum @0 1 0"/>
+                    <v:f eqn="sum 0 0 @1"/>
+                    <v:f eqn="prod @2 1 2"/>
+                    <v:f eqn="prod @3 21600 pixelWidth"/>
+                    <v:f eqn="prod @3 21600 pixelHeight"/>
+                    <v:f eqn="sum @0 0 1"/>
+                    <v:f eqn="prod @6 1 2"/>
+                    <v:f eqn="prod @7 21600 pixelWidth"/>
+                    <v:f eqn="sum @8 21600 0"/>
+                    <v:f eqn="prod @7 21600 pixelHeight"/>
+                    <v:f eqn="sum @10 21600 0"/>
+                  </v:formulas>
+                  <v:path o:extrusionok="f" gradientshapeok="t" o:connecttype="rect"/>
+                  <o:lock v:ext="edit" aspectratio="t"/>
+                </v:shapetype>
+                <v:shape id="Picture 6" o:spid="_x0000_s1031" type="#_x0000_t75" style="position:absolute;left:13690;top:9763;width:2694;height:563;visibility:visible;mso-wrap-style:square" o:gfxdata="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">
+                  <v:imagedata r:id="rId16" o:title=""/>
+                </v:shape>
+                <v:shape id="Picture 5" o:spid="_x0000_s1032" type="#_x0000_t75" style="position:absolute;left:13690;top:10323;width:2694;height:564;visibility:visible;mso-wrap-style:square" o:gfxdata="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">
+                  <v:imagedata r:id="rId17" o:title=""/>
+                </v:shape>
+                <v:shape id="Picture 4" o:spid="_x0000_s1033" type="#_x0000_t75" style="position:absolute;left:13690;top:10885;width:2694;height:563;visibility:visible;mso-wrap-style:square" o:gfxdata="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">
+                  <v:imagedata r:id="rId18" o:title=""/>
+                </v:shape>
+                <v:shape id="Text Box 3" o:spid="_x0000_s1034" type="#_x0000_t202" style="position:absolute;top:8230;width:16838;height:3676;visibility:visible;mso-wrap-style:square;v-text-anchor:top" o:gfxdata="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" filled="f" stroked="f">
+                  <v:textbox inset="0,0,0,0">
+                    <w:txbxContent>
+                      <w:p>
+                        <w:pPr>
+                          <w:spacing w:before="305"/>
+                          <w:rPr>
+                            <w:sz w:val="41"/>
+                            <w:lang w:val="de-CH"/>
+                          </w:rPr>
+                        </w:pPr>
+                      </w:p>
+                      <w:p>
+                        <w:pPr>
+                          <w:spacing w:before="305"/>
+                          <w:rPr>
+                            <w:sz w:val="41"/>
+                            <w:lang w:val="de-CH"/>
+                          </w:rPr>
+                        </w:pPr>
+                      </w:p>
+                      <w:p>
+                        <w:pPr>
+                          <w:tabs>
+                            <w:tab w:val="left" w:pos="2846"/>
+                            <w:tab w:val="left" w:pos="5707"/>
+                            <w:tab w:val="left" w:pos="8381"/>
+                          </w:tabs>
+                          <w:spacing w:before="259"/>
+                          <w:ind w:left="453"/>
+                          <w:rPr>
+                            <w:rFonts w:ascii="Trebuchet MS" w:hAnsi="Trebuchet MS"/>
+                            <w:b/>
+                            <w:sz w:val="41"/>
+                            <w:lang w:val="it-IT"/>
+                          </w:rPr>
+                        </w:pPr>
+                        <w:r>
+                          <w:rPr>
+                            <w:rFonts w:ascii="Trebuchet MS" w:hAnsi="Trebuchet MS"/>
+                            <w:b/>
+                            <w:color w:val="FFFFFF"/>
+                            <w:sz w:val="41"/>
+                            <w:lang w:val="it-IT"/>
+                          </w:rPr>
+                          <w:t>Reto</w:t>
+                        </w:r>
+                        <w:r>
+                          <w:rPr>
+                            <w:rFonts w:ascii="Trebuchet MS" w:hAnsi="Trebuchet MS"/>
+                            <w:b/>
+                            <w:color w:val="FFFFFF"/>
+                            <w:spacing w:val="-63"/>
+                            <w:sz w:val="41"/>
+                            <w:lang w:val="it-IT"/>
+                          </w:rPr>
+                          <w:t xml:space="preserve"> </w:t>
+                        </w:r>
+                        <w:r>
+                          <w:rPr>
+                            <w:rFonts w:ascii="Trebuchet MS" w:hAnsi="Trebuchet MS"/>
+                            <w:b/>
+                            <w:color w:val="FFFFFF"/>
+                            <w:spacing w:val="-7"/>
+                            <w:sz w:val="41"/>
+                            <w:lang w:val="it-IT"/>
+                          </w:rPr>
+                          <w:t>Mayer,</w:t>
+                        </w:r>
+                        <w:r>
+                          <w:rPr>
+                            <w:rFonts w:ascii="Trebuchet MS" w:hAnsi="Trebuchet MS"/>
+                            <w:b/>
+                            <w:color w:val="FFFFFF"/>
+                            <w:spacing w:val="-7"/>
+                            <w:sz w:val="41"/>
+                            <w:lang w:val="it-IT"/>
+                          </w:rPr>
+                          <w:tab/>
+                        </w:r>
+                        <w:r>
+                          <w:rPr>
+                            <w:rFonts w:ascii="Trebuchet MS" w:hAnsi="Trebuchet MS"/>
+                            <w:b/>
+                            <w:color w:val="FFFFFF"/>
+                            <w:sz w:val="41"/>
+                            <w:lang w:val="it-IT"/>
+                          </w:rPr>
+                          <w:t>Jonas</w:t>
+                        </w:r>
+                        <w:r>
+                          <w:rPr>
+                            <w:rFonts w:ascii="Trebuchet MS" w:hAnsi="Trebuchet MS"/>
+                            <w:b/>
+                            <w:color w:val="FFFFFF"/>
+                            <w:spacing w:val="-63"/>
+                            <w:sz w:val="41"/>
+                            <w:lang w:val="it-IT"/>
+                          </w:rPr>
+                          <w:t xml:space="preserve"> </w:t>
+                        </w:r>
+                        <w:r>
+                          <w:rPr>
+                            <w:rFonts w:ascii="Trebuchet MS" w:hAnsi="Trebuchet MS"/>
+                            <w:b/>
+                            <w:color w:val="FFFFFF"/>
+                            <w:sz w:val="41"/>
+                            <w:lang w:val="it-IT"/>
+                          </w:rPr>
+                          <w:t>Rüegge,</w:t>
+                        </w:r>
+                        <w:r>
+                          <w:rPr>
+                            <w:rFonts w:ascii="Trebuchet MS" w:hAnsi="Trebuchet MS"/>
+                            <w:b/>
+                            <w:color w:val="FFFFFF"/>
+                            <w:sz w:val="41"/>
+                            <w:lang w:val="it-IT"/>
+                          </w:rPr>
+                          <w:tab/>
+                          <w:t>Marco</w:t>
+                        </w:r>
+                        <w:r>
+                          <w:rPr>
+                            <w:rFonts w:ascii="Trebuchet MS" w:hAnsi="Trebuchet MS"/>
+                            <w:b/>
+                            <w:color w:val="FFFFFF"/>
+                            <w:spacing w:val="-68"/>
+                            <w:sz w:val="41"/>
+                            <w:lang w:val="it-IT"/>
+                          </w:rPr>
+                          <w:t xml:space="preserve"> </w:t>
+                        </w:r>
+                        <w:r>
+                          <w:rPr>
+                            <w:rFonts w:ascii="Trebuchet MS" w:hAnsi="Trebuchet MS"/>
+                            <w:b/>
+                            <w:color w:val="FFFFFF"/>
+                            <w:spacing w:val="-5"/>
+                            <w:sz w:val="41"/>
+                            <w:lang w:val="it-IT"/>
+                          </w:rPr>
+                          <w:t>Sutter,</w:t>
+                        </w:r>
+                        <w:r>
+                          <w:rPr>
+                            <w:rFonts w:ascii="Trebuchet MS" w:hAnsi="Trebuchet MS"/>
+                            <w:b/>
+                            <w:color w:val="FFFFFF"/>
+                            <w:spacing w:val="-5"/>
+                            <w:sz w:val="41"/>
+                            <w:lang w:val="it-IT"/>
+                          </w:rPr>
+                          <w:tab/>
+                        </w:r>
+                        <w:r>
+                          <w:rPr>
+                            <w:rFonts w:ascii="Trebuchet MS" w:hAnsi="Trebuchet MS"/>
+                            <w:b/>
+                            <w:color w:val="FFFFFF"/>
+                            <w:spacing w:val="-3"/>
+                            <w:sz w:val="41"/>
+                            <w:lang w:val="it-IT"/>
+                          </w:rPr>
+                          <w:t>Fabian</w:t>
+                        </w:r>
+                        <w:r>
+                          <w:rPr>
+                            <w:rFonts w:ascii="Trebuchet MS" w:hAnsi="Trebuchet MS"/>
+                            <w:b/>
+                            <w:color w:val="FFFFFF"/>
+                            <w:spacing w:val="-57"/>
+                            <w:sz w:val="41"/>
+                            <w:lang w:val="it-IT"/>
+                          </w:rPr>
+                          <w:t xml:space="preserve"> </w:t>
+                        </w:r>
+                        <w:r>
+                          <w:rPr>
+                            <w:rFonts w:ascii="Trebuchet MS" w:hAnsi="Trebuchet MS"/>
+                            <w:b/>
+                            <w:color w:val="FFFFFF"/>
+                            <w:spacing w:val="-3"/>
+                            <w:sz w:val="41"/>
+                            <w:lang w:val="it-IT"/>
+                          </w:rPr>
+                          <w:t>Wipf</w:t>
+                        </w:r>
+                      </w:p>
+                    </w:txbxContent>
+                  </v:textbox>
+                </v:shape>
+                <w10:wrap anchorx="page" anchory="page"/>
+              </v:group>
+            </w:pict>
+          </mc:Fallback>
+        </mc:AlternateContent>
+      </w:r>
+    </w:p>
+    <w:p>
+      <w:pPr>
+        <w:rPr>
+          <w:rFonts w:ascii="Century Gothic" w:eastAsia="Century Gothic" w:hAnsi="Century Gothic" w:cs="Century Gothic"/>
+          <w:b/>
+          <w:bCs/>
+          <w:sz w:val="36"/>
+          <w:szCs w:val="32"/>
+          <w:lang w:val="it-IT"/>
+        </w:rPr>
+      </w:pPr>
+    </w:p>
+    <w:p>
+      <w:pPr>
+        <w:pStyle w:val="berschrift1"/>
+        <w:ind w:left="737" w:firstLine="0"/>
+        <w:rPr>
+          <w:sz w:val="36"/>
+          <w:lang w:val="it-IT"/>
+        </w:rPr>
+      </w:pPr>
+    </w:p>
+    <w:p>
+      <w:pPr>
+        <w:pStyle w:val="Textkrper"/>
+        <w:rPr>
+          <w:sz w:val="20"/>
+          <w:lang w:val="it-IT"/>
+        </w:rPr>
+      </w:pPr>
+    </w:p>
+    <w:p>
+      <w:pPr>
+        <w:pStyle w:val="Textkrper"/>
+        <w:spacing w:before="6"/>
+        <w:rPr>
+          <w:sz w:val="28"/>
+          <w:lang w:val="it-IT"/>
+        </w:rPr>
+      </w:pPr>
+    </w:p>
+    <w:p>
+      <w:pPr>
+        <w:rPr>
+          <w:lang w:val="it-IT"/>
+        </w:rPr>
+      </w:pPr>
+      <w:r>
+        <w:rPr>
+          <w:noProof/>
+          <w:lang w:val="de-CH"/>
+        </w:rPr>
+        <mc:AlternateContent>
+          <mc:Choice Requires="wpg">
+            <w:drawing>
+              <wp:anchor distT="0" distB="0" distL="114300" distR="114300" simplePos="0" relativeHeight="503306920" behindDoc="1" locked="0" layoutInCell="1" allowOverlap="1" wp14:anchorId="3631789E" wp14:editId="22ED0790">
+                <wp:simplePos x="0" y="0"/>
+                <wp:positionH relativeFrom="page">
+                  <wp:posOffset>27305</wp:posOffset>
+                </wp:positionH>
+                <wp:positionV relativeFrom="page">
+                  <wp:posOffset>5628005</wp:posOffset>
+                </wp:positionV>
+                <wp:extent cx="10692130" cy="2033905"/>
+                <wp:effectExtent l="8255" t="8255" r="5715" b="5715"/>
+                <wp:wrapNone/>
+                <wp:docPr id="201" name="Group 2"/>
+                <wp:cNvGraphicFramePr>
+                  <a:graphicFrameLocks xmlns:a="http://schemas.openxmlformats.org/drawingml/2006/main"/>
+                </wp:cNvGraphicFramePr>
+                <a:graphic xmlns:a="http://schemas.openxmlformats.org/drawingml/2006/main">
+                  <a:graphicData uri="http://schemas.microsoft.com/office/word/2010/wordprocessingGroup">
+                    <wpg:wgp>
+                      <wpg:cNvGrpSpPr>
+                        <a:grpSpLocks/>
+                      </wpg:cNvGrpSpPr>
+                      <wpg:grpSpPr bwMode="auto">
+                        <a:xfrm>
+                          <a:off x="0" y="0"/>
+                          <a:ext cx="10692130" cy="2033905"/>
+                          <a:chOff x="0" y="8230"/>
+                          <a:chExt cx="16838" cy="3676"/>
+                        </a:xfrm>
+                      </wpg:grpSpPr>
+                      <wps:wsp>
+                        <wps:cNvPr id="202" name="Freeform 8"/>
+                        <wps:cNvSpPr>
+                          <a:spLocks/>
+                        </wps:cNvSpPr>
+                        <wps:spPr bwMode="auto">
+                          <a:xfrm>
+                            <a:off x="0" y="8432"/>
+                            <a:ext cx="16216" cy="2188"/>
+                          </a:xfrm>
+                          <a:custGeom>
+                            <a:avLst/>
+                            <a:gdLst>
+                              <a:gd name="T0" fmla="*/ 16144 w 16216"/>
+                              <a:gd name="T1" fmla="+- 0 8432 8432"/>
+                              <a:gd name="T2" fmla="*/ 8432 h 2188"/>
+                              <a:gd name="T3" fmla="*/ 0 w 16216"/>
+                              <a:gd name="T4" fmla="+- 0 9314 8432"/>
+                              <a:gd name="T5" fmla="*/ 9314 h 2188"/>
+                              <a:gd name="T6" fmla="*/ 0 w 16216"/>
+                              <a:gd name="T7" fmla="+- 0 10620 8432"/>
+                              <a:gd name="T8" fmla="*/ 10620 h 2188"/>
+                              <a:gd name="T9" fmla="*/ 16215 w 16216"/>
+                              <a:gd name="T10" fmla="+- 0 9734 8432"/>
+                              <a:gd name="T11" fmla="*/ 9734 h 2188"/>
+                              <a:gd name="T12" fmla="*/ 16144 w 16216"/>
+                              <a:gd name="T13" fmla="+- 0 8432 8432"/>
+                              <a:gd name="T14" fmla="*/ 8432 h 2188"/>
+                            </a:gdLst>
+                            <a:ahLst/>
+                            <a:cxnLst>
+                              <a:cxn ang="0">
+                                <a:pos x="T0" y="T2"/>
+                              </a:cxn>
+                              <a:cxn ang="0">
+                                <a:pos x="T3" y="T5"/>
+                              </a:cxn>
+                              <a:cxn ang="0">
+                                <a:pos x="T6" y="T8"/>
+                              </a:cxn>
+                              <a:cxn ang="0">
+                                <a:pos x="T9" y="T11"/>
+                              </a:cxn>
+                              <a:cxn ang="0">
+                                <a:pos x="T12" y="T14"/>
+                              </a:cxn>
+                            </a:cxnLst>
+                            <a:rect l="0" t="0" r="r" b="b"/>
+                            <a:pathLst>
+                              <a:path w="16216" h="2188">
+                                <a:moveTo>
+                                  <a:pt x="16144" y="0"/>
+                                </a:moveTo>
+                                <a:lnTo>
+                                  <a:pt x="0" y="882"/>
+                                </a:lnTo>
+                                <a:lnTo>
+                                  <a:pt x="0" y="2188"/>
+                                </a:lnTo>
+                                <a:lnTo>
+                                  <a:pt x="16215" y="1302"/>
+                                </a:lnTo>
+                                <a:lnTo>
+                                  <a:pt x="16144" y="0"/>
+                                </a:lnTo>
+                                <a:close/>
+                              </a:path>
+                            </a:pathLst>
+                          </a:custGeom>
+                          <a:solidFill>
+                            <a:srgbClr val="FFFFFF"/>
+                          </a:solidFill>
+                          <a:ln>
+                            <a:noFill/>
+                          </a:ln>
+                          <a:extLst>
+                            <a:ext uri="{91240B29-F687-4F45-9708-019B960494DF}">
+                              <a14:hiddenLine xmlns:a14="http://schemas.microsoft.com/office/drawing/2010/main" w="9525">
+                                <a:solidFill>
+                                  <a:srgbClr val="000000"/>
+                                </a:solidFill>
+                                <a:round/>
+                                <a:headEnd/>
+                                <a:tailEnd/>
+                              </a14:hiddenLine>
+                            </a:ext>
+                          </a:extLst>
+                        </wps:spPr>
+                        <wps:bodyPr rot="0" vert="horz" wrap="square" lIns="91440" tIns="45720" rIns="91440" bIns="45720" anchor="t" anchorCtr="0" upright="1">
+                          <a:noAutofit/>
+                        </wps:bodyPr>
+                      </wps:wsp>
+                      <wps:wsp>
+                        <wps:cNvPr id="203" name="AutoShape 7"/>
+                        <wps:cNvSpPr>
+                          <a:spLocks/>
+                        </wps:cNvSpPr>
+                        <wps:spPr bwMode="auto">
+                          <a:xfrm>
+                            <a:off x="0" y="8230"/>
+                            <a:ext cx="16838" cy="3676"/>
+                          </a:xfrm>
+                          <a:custGeom>
+                            <a:avLst/>
+                            <a:gdLst>
+                              <a:gd name="T0" fmla="*/ 16192 w 16838"/>
+                              <a:gd name="T1" fmla="+- 0 8681 8230"/>
+                              <a:gd name="T2" fmla="*/ 8681 h 3676"/>
+                              <a:gd name="T3" fmla="*/ 14037 w 16838"/>
+                              <a:gd name="T4" fmla="+- 0 8230 8230"/>
+                              <a:gd name="T5" fmla="*/ 8230 h 3676"/>
+                              <a:gd name="T6" fmla="*/ 0 w 16838"/>
+                              <a:gd name="T7" fmla="+- 0 9027 8230"/>
+                              <a:gd name="T8" fmla="*/ 9027 h 3676"/>
+                              <a:gd name="T9" fmla="*/ 0 w 16838"/>
+                              <a:gd name="T10" fmla="+- 0 9600 8230"/>
+                              <a:gd name="T11" fmla="*/ 9600 h 3676"/>
+                              <a:gd name="T12" fmla="*/ 16192 w 16838"/>
+                              <a:gd name="T13" fmla="+- 0 8681 8230"/>
+                              <a:gd name="T14" fmla="*/ 8681 h 3676"/>
+                              <a:gd name="T15" fmla="*/ 16838 w 16838"/>
+                              <a:gd name="T16" fmla="+- 0 9067 8230"/>
+                              <a:gd name="T17" fmla="*/ 9067 h 3676"/>
+                              <a:gd name="T18" fmla="*/ 0 w 16838"/>
+                              <a:gd name="T19" fmla="+- 0 10023 8230"/>
+                              <a:gd name="T20" fmla="*/ 10023 h 3676"/>
+                              <a:gd name="T21" fmla="*/ 0 w 16838"/>
+                              <a:gd name="T22" fmla="+- 0 11906 8230"/>
+                              <a:gd name="T23" fmla="*/ 11906 h 3676"/>
+                              <a:gd name="T24" fmla="*/ 16838 w 16838"/>
+                              <a:gd name="T25" fmla="+- 0 11906 8230"/>
+                              <a:gd name="T26" fmla="*/ 11906 h 3676"/>
+                              <a:gd name="T27" fmla="*/ 16838 w 16838"/>
+                              <a:gd name="T28" fmla="+- 0 9067 8230"/>
+                              <a:gd name="T29" fmla="*/ 9067 h 3676"/>
+                            </a:gdLst>
+                            <a:ahLst/>
+                            <a:cxnLst>
+                              <a:cxn ang="0">
+                                <a:pos x="T0" y="T2"/>
+                              </a:cxn>
+                              <a:cxn ang="0">
+                                <a:pos x="T3" y="T5"/>
+                              </a:cxn>
+                              <a:cxn ang="0">
+                                <a:pos x="T6" y="T8"/>
+                              </a:cxn>
+                              <a:cxn ang="0">
+                                <a:pos x="T9" y="T11"/>
+                              </a:cxn>
+                              <a:cxn ang="0">
+                                <a:pos x="T12" y="T14"/>
+                              </a:cxn>
+                              <a:cxn ang="0">
+                                <a:pos x="T15" y="T17"/>
+                              </a:cxn>
+                              <a:cxn ang="0">
+                                <a:pos x="T18" y="T20"/>
+                              </a:cxn>
+                              <a:cxn ang="0">
+                                <a:pos x="T21" y="T23"/>
+                              </a:cxn>
+                              <a:cxn ang="0">
+                                <a:pos x="T24" y="T26"/>
+                              </a:cxn>
+                              <a:cxn ang="0">
+                                <a:pos x="T27" y="T29"/>
+                              </a:cxn>
+                            </a:cxnLst>
+                            <a:rect l="0" t="0" r="r" b="b"/>
+                            <a:pathLst>
+                              <a:path w="16838" h="3676">
+                                <a:moveTo>
+                                  <a:pt x="16192" y="451"/>
+                                </a:moveTo>
+                                <a:lnTo>
+                                  <a:pt x="14037" y="0"/>
+                                </a:lnTo>
+                                <a:lnTo>
+                                  <a:pt x="0" y="797"/>
+                                </a:lnTo>
+                                <a:lnTo>
+                                  <a:pt x="0" y="1370"/>
+                                </a:lnTo>
+                                <a:lnTo>
+                                  <a:pt x="16192" y="451"/>
+                                </a:lnTo>
+                                <a:moveTo>
+                                  <a:pt x="16838" y="837"/>
+                                </a:moveTo>
+                                <a:lnTo>
+                                  <a:pt x="0" y="1793"/>
+                                </a:lnTo>
+                                <a:lnTo>
+                                  <a:pt x="0" y="3676"/>
+                                </a:lnTo>
+                                <a:lnTo>
+                                  <a:pt x="16838" y="3676"/>
+                                </a:lnTo>
+                                <a:lnTo>
+                                  <a:pt x="16838" y="837"/>
+                                </a:lnTo>
+                              </a:path>
+                            </a:pathLst>
+                          </a:custGeom>
+                          <a:solidFill>
+                            <a:srgbClr val="5765AF"/>
+                          </a:solidFill>
+                          <a:ln>
+                            <a:noFill/>
+                          </a:ln>
+                          <a:extLst>
+                            <a:ext uri="{91240B29-F687-4F45-9708-019B960494DF}">
+                              <a14:hiddenLine xmlns:a14="http://schemas.microsoft.com/office/drawing/2010/main" w="9525">
+                                <a:solidFill>
+                                  <a:srgbClr val="000000"/>
+                                </a:solidFill>
+                                <a:round/>
+                                <a:headEnd/>
+                                <a:tailEnd/>
+                              </a14:hiddenLine>
+                            </a:ext>
+                          </a:extLst>
+                        </wps:spPr>
+                        <wps:bodyPr rot="0" vert="horz" wrap="square" lIns="91440" tIns="45720" rIns="91440" bIns="45720" anchor="t" anchorCtr="0" upright="1">
+                          <a:noAutofit/>
+                        </wps:bodyPr>
+                      </wps:wsp>
+                      <pic:pic xmlns:pic="http://schemas.openxmlformats.org/drawingml/2006/picture">
+                        <pic:nvPicPr>
+                          <pic:cNvPr id="204" name="Picture 6"/>
+                          <pic:cNvPicPr>
+                            <a:picLocks noChangeAspect="1" noChangeArrowheads="1"/>
+                          </pic:cNvPicPr>
+                        </pic:nvPicPr>
+                        <pic:blipFill>
+                          <a:blip r:embed="rId13" cstate="print">
+                            <a:extLst>
+                              <a:ext uri="{28A0092B-C50C-407E-A947-70E740481C1C}">
+                                <a14:useLocalDpi xmlns:a14="http://schemas.microsoft.com/office/drawing/2010/main" val="0"/>
+                              </a:ext>
+                            </a:extLst>
+                          </a:blip>
+                          <a:srcRect/>
+                          <a:stretch>
+                            <a:fillRect/>
+                          </a:stretch>
+                        </pic:blipFill>
+                        <pic:spPr bwMode="auto">
+                          <a:xfrm>
+                            <a:off x="13690" y="9763"/>
+                            <a:ext cx="2694" cy="563"/>
+                          </a:xfrm>
+                          <a:prstGeom prst="rect">
+                            <a:avLst/>
+                          </a:prstGeom>
+                          <a:noFill/>
+                          <a:extLst>
+                            <a:ext uri="{909E8E84-426E-40DD-AFC4-6F175D3DCCD1}">
+                              <a14:hiddenFill xmlns:a14="http://schemas.microsoft.com/office/drawing/2010/main">
+                                <a:solidFill>
+                                  <a:srgbClr val="FFFFFF"/>
+                                </a:solidFill>
+                              </a14:hiddenFill>
+                            </a:ext>
+                          </a:extLst>
+                        </pic:spPr>
+                      </pic:pic>
+                      <pic:pic xmlns:pic="http://schemas.openxmlformats.org/drawingml/2006/picture">
+                        <pic:nvPicPr>
+                          <pic:cNvPr id="205" name="Picture 5"/>
+                          <pic:cNvPicPr>
+                            <a:picLocks noChangeAspect="1" noChangeArrowheads="1"/>
+                          </pic:cNvPicPr>
+                        </pic:nvPicPr>
+                        <pic:blipFill>
+                          <a:blip r:embed="rId14" cstate="print">
+                            <a:extLst>
+                              <a:ext uri="{28A0092B-C50C-407E-A947-70E740481C1C}">
+                                <a14:useLocalDpi xmlns:a14="http://schemas.microsoft.com/office/drawing/2010/main" val="0"/>
+                              </a:ext>
+                            </a:extLst>
+                          </a:blip>
+                          <a:srcRect/>
+                          <a:stretch>
+                            <a:fillRect/>
+                          </a:stretch>
+                        </pic:blipFill>
+                        <pic:spPr bwMode="auto">
+                          <a:xfrm>
+                            <a:off x="13690" y="10323"/>
+                            <a:ext cx="2694" cy="564"/>
+                          </a:xfrm>
+                          <a:prstGeom prst="rect">
+                            <a:avLst/>
+                          </a:prstGeom>
+                          <a:noFill/>
+                          <a:extLst>
+                            <a:ext uri="{909E8E84-426E-40DD-AFC4-6F175D3DCCD1}">
+                              <a14:hiddenFill xmlns:a14="http://schemas.microsoft.com/office/drawing/2010/main">
+                                <a:solidFill>
+                                  <a:srgbClr val="FFFFFF"/>
+                                </a:solidFill>
+                              </a14:hiddenFill>
+                            </a:ext>
+                          </a:extLst>
+                        </pic:spPr>
+                      </pic:pic>
+                      <pic:pic xmlns:pic="http://schemas.openxmlformats.org/drawingml/2006/picture">
+                        <pic:nvPicPr>
+                          <pic:cNvPr id="206" name="Picture 4"/>
+                          <pic:cNvPicPr>
+                            <a:picLocks noChangeAspect="1" noChangeArrowheads="1"/>
+                          </pic:cNvPicPr>
+                        </pic:nvPicPr>
+                        <pic:blipFill>
+                          <a:blip r:embed="rId15" cstate="print">
+                            <a:extLst>
+                              <a:ext uri="{28A0092B-C50C-407E-A947-70E740481C1C}">
+                                <a14:useLocalDpi xmlns:a14="http://schemas.microsoft.com/office/drawing/2010/main" val="0"/>
+                              </a:ext>
+                            </a:extLst>
+                          </a:blip>
+                          <a:srcRect/>
+                          <a:stretch>
+                            <a:fillRect/>
+                          </a:stretch>
+                        </pic:blipFill>
+                        <pic:spPr bwMode="auto">
+                          <a:xfrm>
+                            <a:off x="13690" y="10885"/>
+                            <a:ext cx="2694" cy="563"/>
+                          </a:xfrm>
+                          <a:prstGeom prst="rect">
+                            <a:avLst/>
+                          </a:prstGeom>
+                          <a:noFill/>
+                          <a:extLst>
+                            <a:ext uri="{909E8E84-426E-40DD-AFC4-6F175D3DCCD1}">
+                              <a14:hiddenFill xmlns:a14="http://schemas.microsoft.com/office/drawing/2010/main">
+                                <a:solidFill>
+                                  <a:srgbClr val="FFFFFF"/>
+                                </a:solidFill>
+                              </a14:hiddenFill>
+                            </a:ext>
+                          </a:extLst>
+                        </pic:spPr>
+                      </pic:pic>
+                      <wps:wsp>
+                        <wps:cNvPr id="207" name="Text Box 3"/>
+                        <wps:cNvSpPr txBox="1">
+                          <a:spLocks noChangeArrowheads="1"/>
+                        </wps:cNvSpPr>
+                        <wps:spPr bwMode="auto">
+                          <a:xfrm>
+                            <a:off x="0" y="8230"/>
+                            <a:ext cx="16838" cy="3676"/>
+                          </a:xfrm>
+                          <a:prstGeom prst="rect">
+                            <a:avLst/>
+                          </a:prstGeom>
+                          <a:noFill/>
+                          <a:ln>
+                            <a:noFill/>
+                          </a:ln>
+                          <a:extLst>
+                            <a:ext uri="{909E8E84-426E-40DD-AFC4-6F175D3DCCD1}">
+                              <a14:hiddenFill xmlns:a14="http://schemas.microsoft.com/office/drawing/2010/main">
+                                <a:solidFill>
+                                  <a:srgbClr val="FFFFFF"/>
+                                </a:solidFill>
+                              </a14:hiddenFill>
+                            </a:ext>
+                            <a:ext uri="{91240B29-F687-4F45-9708-019B960494DF}">
+                              <a14:hiddenLine xmlns:a14="http://schemas.microsoft.com/office/drawing/2010/main" w="9525">
+                                <a:solidFill>
+                                  <a:srgbClr val="000000"/>
+                                </a:solidFill>
+                                <a:miter lim="800000"/>
+                                <a:headEnd/>
+                                <a:tailEnd/>
+                              </a14:hiddenLine>
+                            </a:ext>
+                          </a:extLst>
+                        </wps:spPr>
+                        <wps:txbx>
+                          <w:txbxContent>
+                            <w:p>
+                              <w:pPr>
+                                <w:spacing w:before="305"/>
+                                <w:rPr>
+                                  <w:sz w:val="41"/>
+                                  <w:lang w:val="de-CH"/>
+                                </w:rPr>
+                              </w:pPr>
+                            </w:p>
+                            <w:p>
+                              <w:pPr>
+                                <w:spacing w:before="305"/>
+                                <w:rPr>
+                                  <w:sz w:val="41"/>
+                                  <w:lang w:val="de-CH"/>
+                                </w:rPr>
+                              </w:pPr>
+                            </w:p>
+                            <w:p>
+                              <w:pPr>
+                                <w:tabs>
+                                  <w:tab w:val="left" w:pos="2846"/>
+                                  <w:tab w:val="left" w:pos="5707"/>
+                                  <w:tab w:val="left" w:pos="8381"/>
+                                </w:tabs>
+                                <w:spacing w:before="259"/>
+                                <w:ind w:left="453"/>
+                                <w:rPr>
+                                  <w:rFonts w:ascii="Trebuchet MS" w:hAnsi="Trebuchet MS"/>
+                                  <w:b/>
+                                  <w:sz w:val="41"/>
+                                  <w:lang w:val="it-IT"/>
+                                </w:rPr>
+                              </w:pPr>
+                              <w:r>
+                                <w:rPr>
+                                  <w:rFonts w:ascii="Trebuchet MS" w:hAnsi="Trebuchet MS"/>
+                                  <w:b/>
+                                  <w:color w:val="FFFFFF"/>
+                                  <w:sz w:val="41"/>
+                                  <w:lang w:val="it-IT"/>
+                                </w:rPr>
+                                <w:t>Reto</w:t>
+                              </w:r>
+                              <w:r>
+                                <w:rPr>
+                                  <w:rFonts w:ascii="Trebuchet MS" w:hAnsi="Trebuchet MS"/>
+                                  <w:b/>
+                                  <w:color w:val="FFFFFF"/>
+                                  <w:spacing w:val="-63"/>
+                                  <w:sz w:val="41"/>
+                                  <w:lang w:val="it-IT"/>
+                                </w:rPr>
+                                <w:t xml:space="preserve"> </w:t>
+                              </w:r>
+                              <w:r>
+                                <w:rPr>
+                                  <w:rFonts w:ascii="Trebuchet MS" w:hAnsi="Trebuchet MS"/>
+                                  <w:b/>
+                                  <w:color w:val="FFFFFF"/>
+                                  <w:spacing w:val="-7"/>
+                                  <w:sz w:val="41"/>
+                                  <w:lang w:val="it-IT"/>
+                                </w:rPr>
+                                <w:t>Mayer,</w:t>
+                              </w:r>
+                              <w:r>
+                                <w:rPr>
+                                  <w:rFonts w:ascii="Trebuchet MS" w:hAnsi="Trebuchet MS"/>
+                                  <w:b/>
+                                  <w:color w:val="FFFFFF"/>
+                                  <w:spacing w:val="-7"/>
+                                  <w:sz w:val="41"/>
+                                  <w:lang w:val="it-IT"/>
+                                </w:rPr>
+                                <w:tab/>
+                              </w:r>
+                              <w:r>
+                                <w:rPr>
+                                  <w:rFonts w:ascii="Trebuchet MS" w:hAnsi="Trebuchet MS"/>
+                                  <w:b/>
+                                  <w:color w:val="FFFFFF"/>
+                                  <w:sz w:val="41"/>
+                                  <w:lang w:val="it-IT"/>
+                                </w:rPr>
+                                <w:t>Jonas</w:t>
+                              </w:r>
+                              <w:r>
+                                <w:rPr>
+                                  <w:rFonts w:ascii="Trebuchet MS" w:hAnsi="Trebuchet MS"/>
+                                  <w:b/>
+                                  <w:color w:val="FFFFFF"/>
+                                  <w:spacing w:val="-63"/>
+                                  <w:sz w:val="41"/>
+                                  <w:lang w:val="it-IT"/>
+                                </w:rPr>
+                                <w:t xml:space="preserve"> </w:t>
+                              </w:r>
+                              <w:r>
+                                <w:rPr>
+                                  <w:rFonts w:ascii="Trebuchet MS" w:hAnsi="Trebuchet MS"/>
+                                  <w:b/>
+                                  <w:color w:val="FFFFFF"/>
+                                  <w:sz w:val="41"/>
+                                  <w:lang w:val="it-IT"/>
+                                </w:rPr>
+                                <w:t>Rüegge,</w:t>
+                              </w:r>
+                              <w:r>
+                                <w:rPr>
+                                  <w:rFonts w:ascii="Trebuchet MS" w:hAnsi="Trebuchet MS"/>
+                                  <w:b/>
+                                  <w:color w:val="FFFFFF"/>
+                                  <w:sz w:val="41"/>
+                                  <w:lang w:val="it-IT"/>
+                                </w:rPr>
+                                <w:tab/>
+                                <w:t>Marco</w:t>
+                              </w:r>
+                              <w:r>
+                                <w:rPr>
+                                  <w:rFonts w:ascii="Trebuchet MS" w:hAnsi="Trebuchet MS"/>
+                                  <w:b/>
+                                  <w:color w:val="FFFFFF"/>
+                                  <w:spacing w:val="-68"/>
+                                  <w:sz w:val="41"/>
+                                  <w:lang w:val="it-IT"/>
+                                </w:rPr>
+                                <w:t xml:space="preserve"> </w:t>
+                              </w:r>
+                              <w:r>
+                                <w:rPr>
+                                  <w:rFonts w:ascii="Trebuchet MS" w:hAnsi="Trebuchet MS"/>
+                                  <w:b/>
+                                  <w:color w:val="FFFFFF"/>
+                                  <w:spacing w:val="-5"/>
+                                  <w:sz w:val="41"/>
+                                  <w:lang w:val="it-IT"/>
+                                </w:rPr>
+                                <w:t>Sutter,</w:t>
+                              </w:r>
+                              <w:r>
+                                <w:rPr>
+                                  <w:rFonts w:ascii="Trebuchet MS" w:hAnsi="Trebuchet MS"/>
+                                  <w:b/>
+                                  <w:color w:val="FFFFFF"/>
+                                  <w:spacing w:val="-5"/>
+                                  <w:sz w:val="41"/>
+                                  <w:lang w:val="it-IT"/>
+                                </w:rPr>
+                                <w:tab/>
+                              </w:r>
+                              <w:r>
+                                <w:rPr>
+                                  <w:rFonts w:ascii="Trebuchet MS" w:hAnsi="Trebuchet MS"/>
+                                  <w:b/>
+                                  <w:color w:val="FFFFFF"/>
+                                  <w:spacing w:val="-3"/>
+                                  <w:sz w:val="41"/>
+                                  <w:lang w:val="it-IT"/>
+                                </w:rPr>
+                                <w:t>Fabian</w:t>
+                              </w:r>
+                              <w:r>
+                                <w:rPr>
+                                  <w:rFonts w:ascii="Trebuchet MS" w:hAnsi="Trebuchet MS"/>
+                                  <w:b/>
+                                  <w:color w:val="FFFFFF"/>
+                                  <w:spacing w:val="-57"/>
+                                  <w:sz w:val="41"/>
+                                  <w:lang w:val="it-IT"/>
+                                </w:rPr>
+                                <w:t xml:space="preserve"> </w:t>
+                              </w:r>
+                              <w:r>
+                                <w:rPr>
+                                  <w:rFonts w:ascii="Trebuchet MS" w:hAnsi="Trebuchet MS"/>
+                                  <w:b/>
+                                  <w:color w:val="FFFFFF"/>
+                                  <w:spacing w:val="-3"/>
+                                  <w:sz w:val="41"/>
+                                  <w:lang w:val="it-IT"/>
+                                </w:rPr>
+                                <w:t>Wipf</w:t>
+                              </w:r>
+                            </w:p>
+                          </w:txbxContent>
+                        </wps:txbx>
+                        <wps:bodyPr rot="0" vert="horz" wrap="square" lIns="0" tIns="0" rIns="0" bIns="0" anchor="t" anchorCtr="0" upright="1">
+                          <a:noAutofit/>
+                        </wps:bodyPr>
+                      </wps:wsp>
+                    </wpg:wgp>
+                  </a:graphicData>
+                </a:graphic>
+                <wp14:sizeRelH relativeFrom="page">
+                  <wp14:pctWidth>0</wp14:pctWidth>
+                </wp14:sizeRelH>
+                <wp14:sizeRelV relativeFrom="page">
+                  <wp14:pctHeight>0</wp14:pctHeight>
+                </wp14:sizeRelV>
+              </wp:anchor>
+            </w:drawing>
+          </mc:Choice>
+          <mc:Fallback>
+            <w:pict>
+              <v:group w14:anchorId="3631789E" id="_x0000_s1035" style="position:absolute;margin-left:2.15pt;margin-top:443.15pt;width:841.9pt;height:160.15pt;z-index:-9560;mso-position-horizontal-relative:page;mso-position-vertical-relative:page" coordorigin=",8230" coordsize="16838,3676" o:gfxdata="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">
+                <v:shape id="Freeform 8" o:spid="_x0000_s1036" style="position:absolute;top:8432;width:16216;height:2188;visibility:visible;mso-wrap-style:square;v-text-anchor:top" coordsize="16216,2188" o:gfxdata="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" path="m16144,l,882,,2188,16215,1302,16144,xe" stroked="f">
+                  <v:path arrowok="t" o:connecttype="custom" o:connectlocs="16144,8432;0,9314;0,10620;16215,9734;16144,8432" o:connectangles="0,0,0,0,0"/>
+                </v:shape>
+                <v:shape id="AutoShape 7" o:spid="_x0000_s1037" style="position:absolute;top:8230;width:16838;height:3676;visibility:visible;mso-wrap-style:square;v-text-anchor:top" coordsize="16838,3676" o:gfxdata="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" path="m16192,451l14037,,,797r,573l16192,451t646,386l,1793,,3676r16838,l16838,837e" fillcolor="#5765af" stroked="f">
+                  <v:path arrowok="t" o:connecttype="custom" o:connectlocs="16192,8681;14037,8230;0,9027;0,9600;16192,8681;16838,9067;0,10023;0,11906;16838,11906;16838,9067" o:connectangles="0,0,0,0,0,0,0,0,0,0"/>
+                </v:shape>
+                <v:shape id="Picture 6" o:spid="_x0000_s1038" type="#_x0000_t75" style="position:absolute;left:13690;top:9763;width:2694;height:563;visibility:visible;mso-wrap-style:square" o:gfxdata="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">
+                  <v:imagedata r:id="rId16" o:title=""/>
+                </v:shape>
+                <v:shape id="Picture 5" o:spid="_x0000_s1039" type="#_x0000_t75" style="position:absolute;left:13690;top:10323;width:2694;height:564;visibility:visible;mso-wrap-style:square" o:gfxdata="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">
+                  <v:imagedata r:id="rId17" o:title=""/>
+                </v:shape>
+                <v:shape id="Picture 4" o:spid="_x0000_s1040" type="#_x0000_t75" style="position:absolute;left:13690;top:10885;width:2694;height:563;visibility:visible;mso-wrap-style:square" o:gfxdata="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">
+                  <v:imagedata r:id="rId18" o:title=""/>
+                </v:shape>
+                <v:shape id="Text Box 3" o:spid="_x0000_s1041" type="#_x0000_t202" style="position:absolute;top:8230;width:16838;height:3676;visibility:visible;mso-wrap-style:square;v-text-anchor:top" o:gfxdata="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" filled="f" stroked="f">
+                  <v:textbox inset="0,0,0,0">
+                    <w:txbxContent>
+                      <w:p>
+                        <w:pPr>
+                          <w:spacing w:before="305"/>
+                          <w:rPr>
+                            <w:sz w:val="41"/>
+                            <w:lang w:val="de-CH"/>
+                          </w:rPr>
+                        </w:pPr>
+                      </w:p>
+                      <w:p>
+                        <w:pPr>
+                          <w:spacing w:before="305"/>
+                          <w:rPr>
+                            <w:sz w:val="41"/>
+                            <w:lang w:val="de-CH"/>
+                          </w:rPr>
+                        </w:pPr>
+                      </w:p>
+                      <w:p>
+                        <w:pPr>
+                          <w:tabs>
+                            <w:tab w:val="left" w:pos="2846"/>
+                            <w:tab w:val="left" w:pos="5707"/>
+                            <w:tab w:val="left" w:pos="8381"/>
+                          </w:tabs>
+                          <w:spacing w:before="259"/>
+                          <w:ind w:left="453"/>
+                          <w:rPr>
+                            <w:rFonts w:ascii="Trebuchet MS" w:hAnsi="Trebuchet MS"/>
+                            <w:b/>
+                            <w:sz w:val="41"/>
+                            <w:lang w:val="it-IT"/>
+                          </w:rPr>
+                        </w:pPr>
+                        <w:r>
+                          <w:rPr>
+                            <w:rFonts w:ascii="Trebuchet MS" w:hAnsi="Trebuchet MS"/>
+                            <w:b/>
+                            <w:color w:val="FFFFFF"/>
+                            <w:sz w:val="41"/>
+                            <w:lang w:val="it-IT"/>
+                          </w:rPr>
+                          <w:t>Reto</w:t>
+                        </w:r>
+                        <w:r>
+                          <w:rPr>
+                            <w:rFonts w:ascii="Trebuchet MS" w:hAnsi="Trebuchet MS"/>
+                            <w:b/>
+                            <w:color w:val="FFFFFF"/>
+                            <w:spacing w:val="-63"/>
+                            <w:sz w:val="41"/>
+                            <w:lang w:val="it-IT"/>
+                          </w:rPr>
+                          <w:t xml:space="preserve"> </w:t>
+                        </w:r>
+                        <w:r>
+                          <w:rPr>
+                            <w:rFonts w:ascii="Trebuchet MS" w:hAnsi="Trebuchet MS"/>
+                            <w:b/>
+                            <w:color w:val="FFFFFF"/>
+                            <w:spacing w:val="-7"/>
+                            <w:sz w:val="41"/>
+                            <w:lang w:val="it-IT"/>
+                          </w:rPr>
+                          <w:t>Mayer,</w:t>
+                        </w:r>
+                        <w:r>
+                          <w:rPr>
+                            <w:rFonts w:ascii="Trebuchet MS" w:hAnsi="Trebuchet MS"/>
+                            <w:b/>
+                            <w:color w:val="FFFFFF"/>
+                            <w:spacing w:val="-7"/>
+                            <w:sz w:val="41"/>
+                            <w:lang w:val="it-IT"/>
+                          </w:rPr>
+                          <w:tab/>
+                        </w:r>
+                        <w:r>
+                          <w:rPr>
+                            <w:rFonts w:ascii="Trebuchet MS" w:hAnsi="Trebuchet MS"/>
+                            <w:b/>
+                            <w:color w:val="FFFFFF"/>
+                            <w:sz w:val="41"/>
+                            <w:lang w:val="it-IT"/>
+                          </w:rPr>
+                          <w:t>Jonas</w:t>
+                        </w:r>
+                        <w:r>
+                          <w:rPr>
+                            <w:rFonts w:ascii="Trebuchet MS" w:hAnsi="Trebuchet MS"/>
+                            <w:b/>
+                            <w:color w:val="FFFFFF"/>
+                            <w:spacing w:val="-63"/>
+                            <w:sz w:val="41"/>
+                            <w:lang w:val="it-IT"/>
+                          </w:rPr>
+                          <w:t xml:space="preserve"> </w:t>
+                        </w:r>
+                        <w:r>
+                          <w:rPr>
+                            <w:rFonts w:ascii="Trebuchet MS" w:hAnsi="Trebuchet MS"/>
+                            <w:b/>
+                            <w:color w:val="FFFFFF"/>
+                            <w:sz w:val="41"/>
+                            <w:lang w:val="it-IT"/>
+                          </w:rPr>
+                          <w:t>Rüegge,</w:t>
+                        </w:r>
+                        <w:r>
+                          <w:rPr>
+                            <w:rFonts w:ascii="Trebuchet MS" w:hAnsi="Trebuchet MS"/>
+                            <w:b/>
+                            <w:color w:val="FFFFFF"/>
+                            <w:sz w:val="41"/>
+                            <w:lang w:val="it-IT"/>
+                          </w:rPr>
+                          <w:tab/>
+                          <w:t>Marco</w:t>
+                        </w:r>
+                        <w:r>
+                          <w:rPr>
+                            <w:rFonts w:ascii="Trebuchet MS" w:hAnsi="Trebuchet MS"/>
+                            <w:b/>
+                            <w:color w:val="FFFFFF"/>
+                            <w:spacing w:val="-68"/>
+                            <w:sz w:val="41"/>
+                            <w:lang w:val="it-IT"/>
+                          </w:rPr>
+                          <w:t xml:space="preserve"> </w:t>
+                        </w:r>
+                        <w:r>
+                          <w:rPr>
+                            <w:rFonts w:ascii="Trebuchet MS" w:hAnsi="Trebuchet MS"/>
+                            <w:b/>
+                            <w:color w:val="FFFFFF"/>
+                            <w:spacing w:val="-5"/>
+                            <w:sz w:val="41"/>
+                            <w:lang w:val="it-IT"/>
+                          </w:rPr>
+                          <w:t>Sutter,</w:t>
+                        </w:r>
+                        <w:r>
+                          <w:rPr>
+                            <w:rFonts w:ascii="Trebuchet MS" w:hAnsi="Trebuchet MS"/>
+                            <w:b/>
+                            <w:color w:val="FFFFFF"/>
+                            <w:spacing w:val="-5"/>
+                            <w:sz w:val="41"/>
+                            <w:lang w:val="it-IT"/>
+                          </w:rPr>
+                          <w:tab/>
+                        </w:r>
+                        <w:r>
+                          <w:rPr>
+                            <w:rFonts w:ascii="Trebuchet MS" w:hAnsi="Trebuchet MS"/>
+                            <w:b/>
+                            <w:color w:val="FFFFFF"/>
+                            <w:spacing w:val="-3"/>
+                            <w:sz w:val="41"/>
+                            <w:lang w:val="it-IT"/>
+                          </w:rPr>
+                          <w:t>Fabian</w:t>
+                        </w:r>
+                        <w:r>
+                          <w:rPr>
+                            <w:rFonts w:ascii="Trebuchet MS" w:hAnsi="Trebuchet MS"/>
+                            <w:b/>
+                            <w:color w:val="FFFFFF"/>
+                            <w:spacing w:val="-57"/>
+                            <w:sz w:val="41"/>
+                            <w:lang w:val="it-IT"/>
+                          </w:rPr>
+                          <w:t xml:space="preserve"> </w:t>
+                        </w:r>
+                        <w:r>
+                          <w:rPr>
+                            <w:rFonts w:ascii="Trebuchet MS" w:hAnsi="Trebuchet MS"/>
+                            <w:b/>
+                            <w:color w:val="FFFFFF"/>
+                            <w:spacing w:val="-3"/>
+                            <w:sz w:val="41"/>
+                            <w:lang w:val="it-IT"/>
+                          </w:rPr>
+                          <w:t>Wipf</w:t>
+                        </w:r>
+                      </w:p>
+                    </w:txbxContent>
+                  </v:textbox>
+                </v:shape>
+                <w10:wrap anchorx="page" anchory="page"/>
+              </v:group>
+            </w:pict>
+          </mc:Fallback>
+        </mc:AlternateContent>
+      </w:r>
+    </w:p>
+    <w:p>
+      <w:pPr>
+        <w:pStyle w:val="Textkrper"/>
+        <w:rPr>
+          <w:sz w:val="20"/>
+          <w:lang w:val="it-IT"/>
+        </w:rPr>
+      </w:pPr>
+    </w:p>
+    <w:p>
+      <w:pPr>
+        <w:pStyle w:val="Textkrper"/>
+        <w:spacing w:before="6"/>
+        <w:rPr>
+          <w:sz w:val="28"/>
+          <w:lang w:val="it-IT"/>
+        </w:rPr>
+      </w:pPr>
+    </w:p>
+    <w:p>
+      <w:pPr>
+        <w:rPr>
+          <w:lang w:val="it-IT"/>
+        </w:rPr>
+      </w:pPr>
+      <w:r>
+        <w:rPr>
+          <w:noProof/>
+          <w:lang w:val="de-CH"/>
+        </w:rPr>
+        <mc:AlternateContent>
+          <mc:Choice Requires="wpg">
+            <w:drawing>
+              <wp:anchor distT="0" distB="0" distL="114300" distR="114300" simplePos="0" relativeHeight="503304872" behindDoc="1" locked="0" layoutInCell="1" allowOverlap="1" wp14:anchorId="383C155A" wp14:editId="37BEE95E">
+                <wp:simplePos x="0" y="0"/>
+                <wp:positionH relativeFrom="page">
+                  <wp:posOffset>27305</wp:posOffset>
+                </wp:positionH>
+                <wp:positionV relativeFrom="page">
+                  <wp:posOffset>5628005</wp:posOffset>
+                </wp:positionV>
+                <wp:extent cx="10692130" cy="2033905"/>
+                <wp:effectExtent l="8255" t="8255" r="5715" b="5715"/>
+                <wp:wrapNone/>
+                <wp:docPr id="16" name="Group 2"/>
+                <wp:cNvGraphicFramePr>
+                  <a:graphicFrameLocks xmlns:a="http://schemas.openxmlformats.org/drawingml/2006/main"/>
+                </wp:cNvGraphicFramePr>
+                <a:graphic xmlns:a="http://schemas.openxmlformats.org/drawingml/2006/main">
+                  <a:graphicData uri="http://schemas.microsoft.com/office/word/2010/wordprocessingGroup">
+                    <wpg:wgp>
+                      <wpg:cNvGrpSpPr>
+                        <a:grpSpLocks/>
+                      </wpg:cNvGrpSpPr>
+                      <wpg:grpSpPr bwMode="auto">
+                        <a:xfrm>
+                          <a:off x="0" y="0"/>
+                          <a:ext cx="10692130" cy="2033905"/>
+                          <a:chOff x="0" y="8230"/>
+                          <a:chExt cx="16838" cy="3676"/>
+                        </a:xfrm>
+                      </wpg:grpSpPr>
+                      <wps:wsp>
+                        <wps:cNvPr id="17" name="Freeform 8"/>
+                        <wps:cNvSpPr>
+                          <a:spLocks/>
+                        </wps:cNvSpPr>
+                        <wps:spPr bwMode="auto">
+                          <a:xfrm>
+                            <a:off x="0" y="8432"/>
+                            <a:ext cx="16216" cy="2188"/>
+                          </a:xfrm>
+                          <a:custGeom>
+                            <a:avLst/>
+                            <a:gdLst>
+                              <a:gd name="T0" fmla="*/ 16144 w 16216"/>
+                              <a:gd name="T1" fmla="+- 0 8432 8432"/>
+                              <a:gd name="T2" fmla="*/ 8432 h 2188"/>
+                              <a:gd name="T3" fmla="*/ 0 w 16216"/>
+                              <a:gd name="T4" fmla="+- 0 9314 8432"/>
+                              <a:gd name="T5" fmla="*/ 9314 h 2188"/>
+                              <a:gd name="T6" fmla="*/ 0 w 16216"/>
+                              <a:gd name="T7" fmla="+- 0 10620 8432"/>
+                              <a:gd name="T8" fmla="*/ 10620 h 2188"/>
+                              <a:gd name="T9" fmla="*/ 16215 w 16216"/>
+                              <a:gd name="T10" fmla="+- 0 9734 8432"/>
+                              <a:gd name="T11" fmla="*/ 9734 h 2188"/>
+                              <a:gd name="T12" fmla="*/ 16144 w 16216"/>
+                              <a:gd name="T13" fmla="+- 0 8432 8432"/>
+                              <a:gd name="T14" fmla="*/ 8432 h 2188"/>
+                            </a:gdLst>
+                            <a:ahLst/>
+                            <a:cxnLst>
+                              <a:cxn ang="0">
+                                <a:pos x="T0" y="T2"/>
+                              </a:cxn>
+                              <a:cxn ang="0">
+                                <a:pos x="T3" y="T5"/>
+                              </a:cxn>
+                              <a:cxn ang="0">
+                                <a:pos x="T6" y="T8"/>
+                              </a:cxn>
+                              <a:cxn ang="0">
+                                <a:pos x="T9" y="T11"/>
+                              </a:cxn>
+                              <a:cxn ang="0">
+                                <a:pos x="T12" y="T14"/>
+                              </a:cxn>
+                            </a:cxnLst>
+                            <a:rect l="0" t="0" r="r" b="b"/>
+                            <a:pathLst>
+                              <a:path w="16216" h="2188">
+                                <a:moveTo>
+                                  <a:pt x="16144" y="0"/>
+                                </a:moveTo>
+                                <a:lnTo>
+                                  <a:pt x="0" y="882"/>
+                                </a:lnTo>
+                                <a:lnTo>
+                                  <a:pt x="0" y="2188"/>
+                                </a:lnTo>
+                                <a:lnTo>
+                                  <a:pt x="16215" y="1302"/>
+                                </a:lnTo>
+                                <a:lnTo>
+                                  <a:pt x="16144" y="0"/>
+                                </a:lnTo>
+                                <a:close/>
+                              </a:path>
+                            </a:pathLst>
+                          </a:custGeom>
+                          <a:solidFill>
+                            <a:srgbClr val="FFFFFF"/>
+                          </a:solidFill>
+                          <a:ln>
+                            <a:noFill/>
+                          </a:ln>
+                          <a:extLst>
+                            <a:ext uri="{91240B29-F687-4F45-9708-019B960494DF}">
+                              <a14:hiddenLine xmlns:a14="http://schemas.microsoft.com/office/drawing/2010/main" w="9525">
+                                <a:solidFill>
+                                  <a:srgbClr val="000000"/>
+                                </a:solidFill>
+                                <a:round/>
+                                <a:headEnd/>
+                                <a:tailEnd/>
+                              </a14:hiddenLine>
+                            </a:ext>
+                          </a:extLst>
+                        </wps:spPr>
+                        <wps:bodyPr rot="0" vert="horz" wrap="square" lIns="91440" tIns="45720" rIns="91440" bIns="45720" anchor="t" anchorCtr="0" upright="1">
+                          <a:noAutofit/>
+                        </wps:bodyPr>
+                      </wps:wsp>
+                      <wps:wsp>
+                        <wps:cNvPr id="18" name="AutoShape 7"/>
+                        <wps:cNvSpPr>
+                          <a:spLocks/>
+                        </wps:cNvSpPr>
+                        <wps:spPr bwMode="auto">
+                          <a:xfrm>
+                            <a:off x="0" y="8230"/>
+                            <a:ext cx="16838" cy="3676"/>
+                          </a:xfrm>
+                          <a:custGeom>
+                            <a:avLst/>
+                            <a:gdLst>
+                              <a:gd name="T0" fmla="*/ 16192 w 16838"/>
+                              <a:gd name="T1" fmla="+- 0 8681 8230"/>
+                              <a:gd name="T2" fmla="*/ 8681 h 3676"/>
+                              <a:gd name="T3" fmla="*/ 14037 w 16838"/>
+                              <a:gd name="T4" fmla="+- 0 8230 8230"/>
+                              <a:gd name="T5" fmla="*/ 8230 h 3676"/>
+                              <a:gd name="T6" fmla="*/ 0 w 16838"/>
+                              <a:gd name="T7" fmla="+- 0 9027 8230"/>
+                              <a:gd name="T8" fmla="*/ 9027 h 3676"/>
+                              <a:gd name="T9" fmla="*/ 0 w 16838"/>
+                              <a:gd name="T10" fmla="+- 0 9600 8230"/>
+                              <a:gd name="T11" fmla="*/ 9600 h 3676"/>
+                              <a:gd name="T12" fmla="*/ 16192 w 16838"/>
+                              <a:gd name="T13" fmla="+- 0 8681 8230"/>
+                              <a:gd name="T14" fmla="*/ 8681 h 3676"/>
+                              <a:gd name="T15" fmla="*/ 16838 w 16838"/>
+                              <a:gd name="T16" fmla="+- 0 9067 8230"/>
+                              <a:gd name="T17" fmla="*/ 9067 h 3676"/>
+                              <a:gd name="T18" fmla="*/ 0 w 16838"/>
+                              <a:gd name="T19" fmla="+- 0 10023 8230"/>
+                              <a:gd name="T20" fmla="*/ 10023 h 3676"/>
+                              <a:gd name="T21" fmla="*/ 0 w 16838"/>
+                              <a:gd name="T22" fmla="+- 0 11906 8230"/>
+                              <a:gd name="T23" fmla="*/ 11906 h 3676"/>
+                              <a:gd name="T24" fmla="*/ 16838 w 16838"/>
+                              <a:gd name="T25" fmla="+- 0 11906 8230"/>
+                              <a:gd name="T26" fmla="*/ 11906 h 3676"/>
+                              <a:gd name="T27" fmla="*/ 16838 w 16838"/>
+                              <a:gd name="T28" fmla="+- 0 9067 8230"/>
+                              <a:gd name="T29" fmla="*/ 9067 h 3676"/>
+                            </a:gdLst>
+                            <a:ahLst/>
+                            <a:cxnLst>
+                              <a:cxn ang="0">
+                                <a:pos x="T0" y="T2"/>
+                              </a:cxn>
+                              <a:cxn ang="0">
+                                <a:pos x="T3" y="T5"/>
+                              </a:cxn>
+                              <a:cxn ang="0">
+                                <a:pos x="T6" y="T8"/>
+                              </a:cxn>
+                              <a:cxn ang="0">
+                                <a:pos x="T9" y="T11"/>
+                              </a:cxn>
+                              <a:cxn ang="0">
+                                <a:pos x="T12" y="T14"/>
+                              </a:cxn>
+                              <a:cxn ang="0">
+                                <a:pos x="T15" y="T17"/>
+                              </a:cxn>
+                              <a:cxn ang="0">
+                                <a:pos x="T18" y="T20"/>
+                              </a:cxn>
+                              <a:cxn ang="0">
+                                <a:pos x="T21" y="T23"/>
+                              </a:cxn>
+                              <a:cxn ang="0">
+                                <a:pos x="T24" y="T26"/>
+                              </a:cxn>
+                              <a:cxn ang="0">
+                                <a:pos x="T27" y="T29"/>
+                              </a:cxn>
+                            </a:cxnLst>
+                            <a:rect l="0" t="0" r="r" b="b"/>
+                            <a:pathLst>
+                              <a:path w="16838" h="3676">
+                                <a:moveTo>
+                                  <a:pt x="16192" y="451"/>
+                                </a:moveTo>
+                                <a:lnTo>
+                                  <a:pt x="14037" y="0"/>
+                                </a:lnTo>
+                                <a:lnTo>
+                                  <a:pt x="0" y="797"/>
+                                </a:lnTo>
+                                <a:lnTo>
+                                  <a:pt x="0" y="1370"/>
+                                </a:lnTo>
+                                <a:lnTo>
+                                  <a:pt x="16192" y="451"/>
+                                </a:lnTo>
+                                <a:moveTo>
+                                  <a:pt x="16838" y="837"/>
+                                </a:moveTo>
+                                <a:lnTo>
+                                  <a:pt x="0" y="1793"/>
+                                </a:lnTo>
+                                <a:lnTo>
+                                  <a:pt x="0" y="3676"/>
+                                </a:lnTo>
+                                <a:lnTo>
+                                  <a:pt x="16838" y="3676"/>
+                                </a:lnTo>
+                                <a:lnTo>
+                                  <a:pt x="16838" y="837"/>
+                                </a:lnTo>
+                              </a:path>
+                            </a:pathLst>
+                          </a:custGeom>
+                          <a:solidFill>
+                            <a:srgbClr val="5765AF"/>
+                          </a:solidFill>
+                          <a:ln>
+                            <a:noFill/>
+                          </a:ln>
+                          <a:extLst>
+                            <a:ext uri="{91240B29-F687-4F45-9708-019B960494DF}">
+                              <a14:hiddenLine xmlns:a14="http://schemas.microsoft.com/office/drawing/2010/main" w="9525">
+                                <a:solidFill>
+                                  <a:srgbClr val="000000"/>
+                                </a:solidFill>
+                                <a:round/>
+                                <a:headEnd/>
+                                <a:tailEnd/>
+                              </a14:hiddenLine>
+                            </a:ext>
+                          </a:extLst>
+                        </wps:spPr>
+                        <wps:bodyPr rot="0" vert="horz" wrap="square" lIns="91440" tIns="45720" rIns="91440" bIns="45720" anchor="t" anchorCtr="0" upright="1">
+                          <a:noAutofit/>
+                        </wps:bodyPr>
+                      </wps:wsp>
+                      <pic:pic xmlns:pic="http://schemas.openxmlformats.org/drawingml/2006/picture">
+                        <pic:nvPicPr>
+                          <pic:cNvPr id="19" name="Picture 6"/>
+                          <pic:cNvPicPr>
+                            <a:picLocks noChangeAspect="1" noChangeArrowheads="1"/>
+                          </pic:cNvPicPr>
+                        </pic:nvPicPr>
+                        <pic:blipFill>
+                          <a:blip r:embed="rId13" cstate="print">
+                            <a:extLst>
+                              <a:ext uri="{28A0092B-C50C-407E-A947-70E740481C1C}">
+                                <a14:useLocalDpi xmlns:a14="http://schemas.microsoft.com/office/drawing/2010/main" val="0"/>
+                              </a:ext>
+                            </a:extLst>
+                          </a:blip>
+                          <a:srcRect/>
+                          <a:stretch>
+                            <a:fillRect/>
+                          </a:stretch>
+                        </pic:blipFill>
+                        <pic:spPr bwMode="auto">
+                          <a:xfrm>
+                            <a:off x="13690" y="9763"/>
+                            <a:ext cx="2694" cy="563"/>
+                          </a:xfrm>
+                          <a:prstGeom prst="rect">
+                            <a:avLst/>
+                          </a:prstGeom>
+                          <a:noFill/>
+                          <a:extLst>
+                            <a:ext uri="{909E8E84-426E-40DD-AFC4-6F175D3DCCD1}">
+                              <a14:hiddenFill xmlns:a14="http://schemas.microsoft.com/office/drawing/2010/main">
+                                <a:solidFill>
+                                  <a:srgbClr val="FFFFFF"/>
+                                </a:solidFill>
+                              </a14:hiddenFill>
+                            </a:ext>
+                          </a:extLst>
+                        </pic:spPr>
+                      </pic:pic>
+                      <pic:pic xmlns:pic="http://schemas.openxmlformats.org/drawingml/2006/picture">
+                        <pic:nvPicPr>
+                          <pic:cNvPr id="20" name="Picture 5"/>
+                          <pic:cNvPicPr>
+                            <a:picLocks noChangeAspect="1" noChangeArrowheads="1"/>
+                          </pic:cNvPicPr>
+                        </pic:nvPicPr>
+                        <pic:blipFill>
+                          <a:blip r:embed="rId14" cstate="print">
+                            <a:extLst>
+                              <a:ext uri="{28A0092B-C50C-407E-A947-70E740481C1C}">
+                                <a14:useLocalDpi xmlns:a14="http://schemas.microsoft.com/office/drawing/2010/main" val="0"/>
+                              </a:ext>
+                            </a:extLst>
+                          </a:blip>
+                          <a:srcRect/>
+                          <a:stretch>
+                            <a:fillRect/>
+                          </a:stretch>
+                        </pic:blipFill>
+                        <pic:spPr bwMode="auto">
+                          <a:xfrm>
+                            <a:off x="13690" y="10323"/>
+                            <a:ext cx="2694" cy="564"/>
+                          </a:xfrm>
+                          <a:prstGeom prst="rect">
+                            <a:avLst/>
+                          </a:prstGeom>
+                          <a:noFill/>
+                          <a:extLst>
+                            <a:ext uri="{909E8E84-426E-40DD-AFC4-6F175D3DCCD1}">
+                              <a14:hiddenFill xmlns:a14="http://schemas.microsoft.com/office/drawing/2010/main">
+                                <a:solidFill>
+                                  <a:srgbClr val="FFFFFF"/>
+                                </a:solidFill>
+                              </a14:hiddenFill>
+                            </a:ext>
+                          </a:extLst>
+                        </pic:spPr>
+                      </pic:pic>
+                      <pic:pic xmlns:pic="http://schemas.openxmlformats.org/drawingml/2006/picture">
+                        <pic:nvPicPr>
+                          <pic:cNvPr id="21" name="Picture 4"/>
+                          <pic:cNvPicPr>
+                            <a:picLocks noChangeAspect="1" noChangeArrowheads="1"/>
+                          </pic:cNvPicPr>
+                        </pic:nvPicPr>
+                        <pic:blipFill>
+                          <a:blip r:embed="rId15" cstate="print">
+                            <a:extLst>
+                              <a:ext uri="{28A0092B-C50C-407E-A947-70E740481C1C}">
+                                <a14:useLocalDpi xmlns:a14="http://schemas.microsoft.com/office/drawing/2010/main" val="0"/>
+                              </a:ext>
+                            </a:extLst>
+                          </a:blip>
+                          <a:srcRect/>
+                          <a:stretch>
+                            <a:fillRect/>
+                          </a:stretch>
+                        </pic:blipFill>
+                        <pic:spPr bwMode="auto">
+                          <a:xfrm>
+                            <a:off x="13690" y="10885"/>
+                            <a:ext cx="2694" cy="563"/>
+                          </a:xfrm>
+                          <a:prstGeom prst="rect">
+                            <a:avLst/>
+                          </a:prstGeom>
+                          <a:noFill/>
+                          <a:extLst>
+                            <a:ext uri="{909E8E84-426E-40DD-AFC4-6F175D3DCCD1}">
+                              <a14:hiddenFill xmlns:a14="http://schemas.microsoft.com/office/drawing/2010/main">
+                                <a:solidFill>
+                                  <a:srgbClr val="FFFFFF"/>
+                                </a:solidFill>
+                              </a14:hiddenFill>
+                            </a:ext>
+                          </a:extLst>
+                        </pic:spPr>
+                      </pic:pic>
+                      <wps:wsp>
+                        <wps:cNvPr id="22" name="Text Box 3"/>
+                        <wps:cNvSpPr txBox="1">
+                          <a:spLocks noChangeArrowheads="1"/>
+                        </wps:cNvSpPr>
+                        <wps:spPr bwMode="auto">
+                          <a:xfrm>
+                            <a:off x="0" y="8230"/>
+                            <a:ext cx="16838" cy="3676"/>
+                          </a:xfrm>
+                          <a:prstGeom prst="rect">
+                            <a:avLst/>
+                          </a:prstGeom>
+                          <a:noFill/>
+                          <a:ln>
+                            <a:noFill/>
+                          </a:ln>
+                          <a:extLst>
+                            <a:ext uri="{909E8E84-426E-40DD-AFC4-6F175D3DCCD1}">
+                              <a14:hiddenFill xmlns:a14="http://schemas.microsoft.com/office/drawing/2010/main">
+                                <a:solidFill>
+                                  <a:srgbClr val="FFFFFF"/>
+                                </a:solidFill>
+                              </a14:hiddenFill>
+                            </a:ext>
+                            <a:ext uri="{91240B29-F687-4F45-9708-019B960494DF}">
+                              <a14:hiddenLine xmlns:a14="http://schemas.microsoft.com/office/drawing/2010/main" w="9525">
+                                <a:solidFill>
+                                  <a:srgbClr val="000000"/>
+                                </a:solidFill>
+                                <a:miter lim="800000"/>
+                                <a:headEnd/>
+                                <a:tailEnd/>
+                              </a14:hiddenLine>
+                            </a:ext>
+                          </a:extLst>
+                        </wps:spPr>
+                        <wps:txbx>
+                          <w:txbxContent>
+                            <w:p>
+                              <w:pPr>
+                                <w:spacing w:before="305"/>
+                                <w:rPr>
+                                  <w:sz w:val="41"/>
+                                  <w:lang w:val="de-CH"/>
+                                </w:rPr>
+                              </w:pPr>
+                            </w:p>
+                            <w:p>
+                              <w:pPr>
+                                <w:spacing w:before="305"/>
+                                <w:rPr>
+                                  <w:sz w:val="41"/>
+                                  <w:lang w:val="de-CH"/>
+                                </w:rPr>
+                              </w:pPr>
+                            </w:p>
+                            <w:p>
+                              <w:pPr>
+                                <w:tabs>
+                                  <w:tab w:val="left" w:pos="2846"/>
+                                  <w:tab w:val="left" w:pos="5707"/>
+                                  <w:tab w:val="left" w:pos="8381"/>
+                                </w:tabs>
+                                <w:spacing w:before="259"/>
+                                <w:ind w:left="453"/>
+                                <w:rPr>
+                                  <w:rFonts w:ascii="Trebuchet MS" w:hAnsi="Trebuchet MS"/>
+                                  <w:b/>
+                                  <w:sz w:val="41"/>
+                                  <w:lang w:val="it-IT"/>
+                                </w:rPr>
+                              </w:pPr>
+                              <w:r>
+                                <w:rPr>
+                                  <w:rFonts w:ascii="Trebuchet MS" w:hAnsi="Trebuchet MS"/>
+                                  <w:b/>
+                                  <w:color w:val="FFFFFF"/>
+                                  <w:sz w:val="41"/>
+                                  <w:lang w:val="it-IT"/>
+                                </w:rPr>
+                                <w:t>Reto</w:t>
+                              </w:r>
+                              <w:r>
+                                <w:rPr>
+                                  <w:rFonts w:ascii="Trebuchet MS" w:hAnsi="Trebuchet MS"/>
+                                  <w:b/>
+                                  <w:color w:val="FFFFFF"/>
+                                  <w:spacing w:val="-63"/>
+                                  <w:sz w:val="41"/>
+                                  <w:lang w:val="it-IT"/>
+                                </w:rPr>
+                                <w:t xml:space="preserve"> </w:t>
+                              </w:r>
+                              <w:r>
+                                <w:rPr>
+                                  <w:rFonts w:ascii="Trebuchet MS" w:hAnsi="Trebuchet MS"/>
+                                  <w:b/>
+                                  <w:color w:val="FFFFFF"/>
+                                  <w:spacing w:val="-7"/>
+                                  <w:sz w:val="41"/>
+                                  <w:lang w:val="it-IT"/>
+                                </w:rPr>
+                                <w:t>Mayer,</w:t>
+                              </w:r>
+                              <w:r>
+                                <w:rPr>
+                                  <w:rFonts w:ascii="Trebuchet MS" w:hAnsi="Trebuchet MS"/>
+                                  <w:b/>
+                                  <w:color w:val="FFFFFF"/>
+                                  <w:spacing w:val="-7"/>
+                                  <w:sz w:val="41"/>
+                                  <w:lang w:val="it-IT"/>
+                                </w:rPr>
+                                <w:tab/>
+                              </w:r>
+                              <w:r>
+                                <w:rPr>
+                                  <w:rFonts w:ascii="Trebuchet MS" w:hAnsi="Trebuchet MS"/>
+                                  <w:b/>
+                                  <w:color w:val="FFFFFF"/>
+                                  <w:sz w:val="41"/>
+                                  <w:lang w:val="it-IT"/>
+                                </w:rPr>
+                                <w:t>Jonas</w:t>
+                              </w:r>
+                              <w:r>
+                                <w:rPr>
+                                  <w:rFonts w:ascii="Trebuchet MS" w:hAnsi="Trebuchet MS"/>
+                                  <w:b/>
+                                  <w:color w:val="FFFFFF"/>
+                                  <w:spacing w:val="-63"/>
+                                  <w:sz w:val="41"/>
+                                  <w:lang w:val="it-IT"/>
+                                </w:rPr>
+                                <w:t xml:space="preserve"> </w:t>
+                              </w:r>
+                              <w:r>
+                                <w:rPr>
+                                  <w:rFonts w:ascii="Trebuchet MS" w:hAnsi="Trebuchet MS"/>
+                                  <w:b/>
+                                  <w:color w:val="FFFFFF"/>
+                                  <w:sz w:val="41"/>
+                                  <w:lang w:val="it-IT"/>
+                                </w:rPr>
+                                <w:t>Rüegge,</w:t>
+                              </w:r>
+                              <w:r>
+                                <w:rPr>
+                                  <w:rFonts w:ascii="Trebuchet MS" w:hAnsi="Trebuchet MS"/>
+                                  <w:b/>
+                                  <w:color w:val="FFFFFF"/>
+                                  <w:sz w:val="41"/>
+                                  <w:lang w:val="it-IT"/>
+                                </w:rPr>
+                                <w:tab/>
+                                <w:t>Marco</w:t>
+                              </w:r>
+                              <w:r>
+                                <w:rPr>
+                                  <w:rFonts w:ascii="Trebuchet MS" w:hAnsi="Trebuchet MS"/>
+                                  <w:b/>
+                                  <w:color w:val="FFFFFF"/>
+                                  <w:spacing w:val="-68"/>
+                                  <w:sz w:val="41"/>
+                                  <w:lang w:val="it-IT"/>
+                                </w:rPr>
+                                <w:t xml:space="preserve"> </w:t>
+                              </w:r>
+                              <w:r>
+                                <w:rPr>
+                                  <w:rFonts w:ascii="Trebuchet MS" w:hAnsi="Trebuchet MS"/>
+                                  <w:b/>
+                                  <w:color w:val="FFFFFF"/>
+                                  <w:spacing w:val="-5"/>
+                                  <w:sz w:val="41"/>
+                                  <w:lang w:val="it-IT"/>
+                                </w:rPr>
+                                <w:t>Sutter,</w:t>
+                              </w:r>
+                              <w:r>
+                                <w:rPr>
+                                  <w:rFonts w:ascii="Trebuchet MS" w:hAnsi="Trebuchet MS"/>
+                                  <w:b/>
+                                  <w:color w:val="FFFFFF"/>
+                                  <w:spacing w:val="-5"/>
+                                  <w:sz w:val="41"/>
+                                  <w:lang w:val="it-IT"/>
+                                </w:rPr>
+                                <w:tab/>
+                              </w:r>
+                              <w:r>
+                                <w:rPr>
+                                  <w:rFonts w:ascii="Trebuchet MS" w:hAnsi="Trebuchet MS"/>
+                                  <w:b/>
+                                  <w:color w:val="FFFFFF"/>
+                                  <w:spacing w:val="-3"/>
+                                  <w:sz w:val="41"/>
+                                  <w:lang w:val="it-IT"/>
+                                </w:rPr>
+                                <w:t>Fabian</w:t>
+                              </w:r>
+                              <w:r>
+                                <w:rPr>
+                                  <w:rFonts w:ascii="Trebuchet MS" w:hAnsi="Trebuchet MS"/>
+                                  <w:b/>
+                                  <w:color w:val="FFFFFF"/>
+                                  <w:spacing w:val="-57"/>
+                                  <w:sz w:val="41"/>
+                                  <w:lang w:val="it-IT"/>
+                                </w:rPr>
+                                <w:t xml:space="preserve"> </w:t>
+                              </w:r>
+                              <w:r>
+                                <w:rPr>
+                                  <w:rFonts w:ascii="Trebuchet MS" w:hAnsi="Trebuchet MS"/>
+                                  <w:b/>
+                                  <w:color w:val="FFFFFF"/>
+                                  <w:spacing w:val="-3"/>
+                                  <w:sz w:val="41"/>
+                                  <w:lang w:val="it-IT"/>
+                                </w:rPr>
+                                <w:t>Wipf</w:t>
+                              </w:r>
+                            </w:p>
+                          </w:txbxContent>
+                        </wps:txbx>
+                        <wps:bodyPr rot="0" vert="horz" wrap="square" lIns="0" tIns="0" rIns="0" bIns="0" anchor="t" anchorCtr="0" upright="1">
+                          <a:noAutofit/>
+                        </wps:bodyPr>
+                      </wps:wsp>
+                    </wpg:wgp>
+                  </a:graphicData>
+                </a:graphic>
+                <wp14:sizeRelH relativeFrom="page">
+                  <wp14:pctWidth>0</wp14:pctWidth>
+                </wp14:sizeRelH>
+                <wp14:sizeRelV relativeFrom="page">
+                  <wp14:pctHeight>0</wp14:pctHeight>
+                </wp14:sizeRelV>
+              </wp:anchor>
+            </w:drawing>
+          </mc:Choice>
+          <mc:Fallback>
+            <w:pict>
+              <v:group w14:anchorId="383C155A" id="_x0000_s1042" style="position:absolute;margin-left:2.15pt;margin-top:443.15pt;width:841.9pt;height:160.15pt;z-index:-11608;mso-position-horizontal-relative:page;mso-position-vertical-relative:page" coordorigin=",8230" coordsize="16838,3676" o:gfxdata="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">
+                <v:shape id="Freeform 8" o:spid="_x0000_s1043" style="position:absolute;top:8432;width:16216;height:2188;visibility:visible;mso-wrap-style:square;v-text-anchor:top" coordsize="16216,2188" o:gfxdata="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" path="m16144,l,882,,2188,16215,1302,16144,xe" stroked="f">
+                  <v:path arrowok="t" o:connecttype="custom" o:connectlocs="16144,8432;0,9314;0,10620;16215,9734;16144,8432" o:connectangles="0,0,0,0,0"/>
+                </v:shape>
+                <v:shape id="AutoShape 7" o:spid="_x0000_s1044" style="position:absolute;top:8230;width:16838;height:3676;visibility:visible;mso-wrap-style:square;v-text-anchor:top" coordsize="16838,3676" o:gfxdata="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" path="m16192,451l14037,,,797r,573l16192,451t646,386l,1793,,3676r16838,l16838,837e" fillcolor="#5765af" stroked="f">
+                  <v:path arrowok="t" o:connecttype="custom" o:connectlocs="16192,8681;14037,8230;0,9027;0,9600;16192,8681;16838,9067;0,10023;0,11906;16838,11906;16838,9067" o:connectangles="0,0,0,0,0,0,0,0,0,0"/>
+                </v:shape>
+                <v:shape id="Picture 6" o:spid="_x0000_s1045" type="#_x0000_t75" style="position:absolute;left:13690;top:9763;width:2694;height:563;visibility:visible;mso-wrap-style:square" o:gfxdata="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">
+                  <v:imagedata r:id="rId16" o:title=""/>
+                </v:shape>
+                <v:shape id="Picture 5" o:spid="_x0000_s1046" type="#_x0000_t75" style="position:absolute;left:13690;top:10323;width:2694;height:564;visibility:visible;mso-wrap-style:square" o:gfxdata="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">
+                  <v:imagedata r:id="rId17" o:title=""/>
+                </v:shape>
+                <v:shape id="Picture 4" o:spid="_x0000_s1047" type="#_x0000_t75" style="position:absolute;left:13690;top:10885;width:2694;height:563;visibility:visible;mso-wrap-style:square" o:gfxdata="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">
+                  <v:imagedata r:id="rId18" o:title=""/>
+                </v:shape>
+                <v:shape id="Text Box 3" o:spid="_x0000_s1048" type="#_x0000_t202" style="position:absolute;top:8230;width:16838;height:3676;visibility:visible;mso-wrap-style:square;v-text-anchor:top" o:gfxdata="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" filled="f" stroked="f">
+                  <v:textbox inset="0,0,0,0">
+                    <w:txbxContent>
+                      <w:p>
+                        <w:pPr>
+                          <w:spacing w:before="305"/>
+                          <w:rPr>
+                            <w:sz w:val="41"/>
+                            <w:lang w:val="de-CH"/>
+                          </w:rPr>
+                        </w:pPr>
+                      </w:p>
+                      <w:p>
+                        <w:pPr>
+                          <w:spacing w:before="305"/>
+                          <w:rPr>
+                            <w:sz w:val="41"/>
+                            <w:lang w:val="de-CH"/>
+                          </w:rPr>
+                        </w:pPr>
+                      </w:p>
+                      <w:p>
+                        <w:pPr>
+                          <w:tabs>
+                            <w:tab w:val="left" w:pos="2846"/>
+                            <w:tab w:val="left" w:pos="5707"/>
+                            <w:tab w:val="left" w:pos="8381"/>
+                          </w:tabs>
+                          <w:spacing w:before="259"/>
+                          <w:ind w:left="453"/>
+                          <w:rPr>
+                            <w:rFonts w:ascii="Trebuchet MS" w:hAnsi="Trebuchet MS"/>
+                            <w:b/>
+                            <w:sz w:val="41"/>
+                            <w:lang w:val="it-IT"/>
+                          </w:rPr>
+                        </w:pPr>
+                        <w:r>
+                          <w:rPr>
+                            <w:rFonts w:ascii="Trebuchet MS" w:hAnsi="Trebuchet MS"/>
+                            <w:b/>
+                            <w:color w:val="FFFFFF"/>
+                            <w:sz w:val="41"/>
+                            <w:lang w:val="it-IT"/>
+                          </w:rPr>
+                          <w:t>Reto</w:t>
+                        </w:r>
+                        <w:r>
+                          <w:rPr>
+                            <w:rFonts w:ascii="Trebuchet MS" w:hAnsi="Trebuchet MS"/>
+                            <w:b/>
+                            <w:color w:val="FFFFFF"/>
+                            <w:spacing w:val="-63"/>
+                            <w:sz w:val="41"/>
+                            <w:lang w:val="it-IT"/>
+                          </w:rPr>
+                          <w:t xml:space="preserve"> </w:t>
+                        </w:r>
+                        <w:r>
+                          <w:rPr>
+                            <w:rFonts w:ascii="Trebuchet MS" w:hAnsi="Trebuchet MS"/>
+                            <w:b/>
+                            <w:color w:val="FFFFFF"/>
+                            <w:spacing w:val="-7"/>
+                            <w:sz w:val="41"/>
+                            <w:lang w:val="it-IT"/>
+                          </w:rPr>
+                          <w:t>Mayer,</w:t>
+                        </w:r>
+                        <w:r>
+                          <w:rPr>
+                            <w:rFonts w:ascii="Trebuchet MS" w:hAnsi="Trebuchet MS"/>
+                            <w:b/>
+                            <w:color w:val="FFFFFF"/>
+                            <w:spacing w:val="-7"/>
+                            <w:sz w:val="41"/>
+                            <w:lang w:val="it-IT"/>
+                          </w:rPr>
+                          <w:tab/>
+                        </w:r>
+                        <w:r>
+                          <w:rPr>
+                            <w:rFonts w:ascii="Trebuchet MS" w:hAnsi="Trebuchet MS"/>
+                            <w:b/>
+                            <w:color w:val="FFFFFF"/>
+                            <w:sz w:val="41"/>
+                            <w:lang w:val="it-IT"/>
+                          </w:rPr>
+                          <w:t>Jonas</w:t>
+                        </w:r>
+                        <w:r>
+                          <w:rPr>
+                            <w:rFonts w:ascii="Trebuchet MS" w:hAnsi="Trebuchet MS"/>
+                            <w:b/>
+                            <w:color w:val="FFFFFF"/>
+                            <w:spacing w:val="-63"/>
+                            <w:sz w:val="41"/>
+                            <w:lang w:val="it-IT"/>
+                          </w:rPr>
+                          <w:t xml:space="preserve"> </w:t>
+                        </w:r>
+                        <w:r>
+                          <w:rPr>
+                            <w:rFonts w:ascii="Trebuchet MS" w:hAnsi="Trebuchet MS"/>
+                            <w:b/>
+                            <w:color w:val="FFFFFF"/>
+                            <w:sz w:val="41"/>
+                            <w:lang w:val="it-IT"/>
+                          </w:rPr>
+                          <w:t>Rüegge,</w:t>
+                        </w:r>
+                        <w:r>
+                          <w:rPr>
+                            <w:rFonts w:ascii="Trebuchet MS" w:hAnsi="Trebuchet MS"/>
+                            <w:b/>
+                            <w:color w:val="FFFFFF"/>
+                            <w:sz w:val="41"/>
+                            <w:lang w:val="it-IT"/>
+                          </w:rPr>
+                          <w:tab/>
+                          <w:t>Marco</w:t>
+                        </w:r>
+                        <w:r>
+                          <w:rPr>
+                            <w:rFonts w:ascii="Trebuchet MS" w:hAnsi="Trebuchet MS"/>
+                            <w:b/>
+                            <w:color w:val="FFFFFF"/>
+                            <w:spacing w:val="-68"/>
+                            <w:sz w:val="41"/>
+                            <w:lang w:val="it-IT"/>
+                          </w:rPr>
+                          <w:t xml:space="preserve"> </w:t>
+                        </w:r>
+                        <w:r>
+                          <w:rPr>
+                            <w:rFonts w:ascii="Trebuchet MS" w:hAnsi="Trebuchet MS"/>
+                            <w:b/>
+                            <w:color w:val="FFFFFF"/>
+                            <w:spacing w:val="-5"/>
+                            <w:sz w:val="41"/>
+                            <w:lang w:val="it-IT"/>
+                          </w:rPr>
+                          <w:t>Sutter,</w:t>
+                        </w:r>
+                        <w:r>
+                          <w:rPr>
+                            <w:rFonts w:ascii="Trebuchet MS" w:hAnsi="Trebuchet MS"/>
+                            <w:b/>
+                            <w:color w:val="FFFFFF"/>
+                            <w:spacing w:val="-5"/>
+                            <w:sz w:val="41"/>
+                            <w:lang w:val="it-IT"/>
+                          </w:rPr>
+                          <w:tab/>
+                        </w:r>
+                        <w:r>
+                          <w:rPr>
+                            <w:rFonts w:ascii="Trebuchet MS" w:hAnsi="Trebuchet MS"/>
+                            <w:b/>
+                            <w:color w:val="FFFFFF"/>
+                            <w:spacing w:val="-3"/>
+                            <w:sz w:val="41"/>
+                            <w:lang w:val="it-IT"/>
+                          </w:rPr>
+                          <w:t>Fabian</w:t>
+                        </w:r>
+                        <w:r>
+                          <w:rPr>
+                            <w:rFonts w:ascii="Trebuchet MS" w:hAnsi="Trebuchet MS"/>
+                            <w:b/>
+                            <w:color w:val="FFFFFF"/>
+                            <w:spacing w:val="-57"/>
+                            <w:sz w:val="41"/>
+                            <w:lang w:val="it-IT"/>
+                          </w:rPr>
+                          <w:t xml:space="preserve"> </w:t>
+                        </w:r>
+                        <w:r>
+                          <w:rPr>
+                            <w:rFonts w:ascii="Trebuchet MS" w:hAnsi="Trebuchet MS"/>
+                            <w:b/>
+                            <w:color w:val="FFFFFF"/>
+                            <w:spacing w:val="-3"/>
+                            <w:sz w:val="41"/>
+                            <w:lang w:val="it-IT"/>
+                          </w:rPr>
+                          <w:t>Wipf</w:t>
+                        </w:r>
+                      </w:p>
+                    </w:txbxContent>
+                  </v:textbox>
+                </v:shape>
+                <w10:wrap anchorx="page" anchory="page"/>
+              </v:group>
+            </w:pict>
+          </mc:Fallback>
+        </mc:AlternateContent>
+      </w:r>
+    </w:p>
+    <w:p>
+      <w:pPr>
+        <w:rPr>
+          <w:rFonts w:ascii="Century Gothic" w:eastAsia="Century Gothic" w:hAnsi="Century Gothic" w:cs="Century Gothic"/>
+          <w:b/>
+          <w:bCs/>
+          <w:sz w:val="36"/>
+          <w:szCs w:val="32"/>
+          <w:lang w:val="it-IT"/>
+        </w:rPr>
+      </w:pPr>
+    </w:p>
+    <w:p>
+      <w:pPr>
+        <w:pStyle w:val="berschrift1"/>
+        <w:ind w:left="737" w:firstLine="0"/>
+        <w:rPr>
+          <w:sz w:val="36"/>
+          <w:lang w:val="de-CH"/>
+        </w:rPr>
+      </w:pPr>
+      <w:r>
+        <w:rPr>
+          <w:noProof/>
+          <w:lang w:val="de-CH"/>
+        </w:rPr>
+        <w:lastRenderedPageBreak/>
+        <mc:AlternateContent>
+          <mc:Choice Requires="wps">
+            <w:drawing>
+              <wp:anchor distT="45720" distB="45720" distL="114300" distR="114300" simplePos="0" relativeHeight="503301800" behindDoc="0" locked="0" layoutInCell="1" allowOverlap="1" wp14:anchorId="096E278C" wp14:editId="02559998">
+                <wp:simplePos x="0" y="0"/>
+                <wp:positionH relativeFrom="column">
+                  <wp:posOffset>524510</wp:posOffset>
+                </wp:positionH>
+                <wp:positionV relativeFrom="paragraph">
+                  <wp:posOffset>0</wp:posOffset>
+                </wp:positionV>
+                <wp:extent cx="1963420" cy="1263650"/>
+                <wp:effectExtent l="0" t="0" r="0" b="0"/>
+                <wp:wrapSquare wrapText="bothSides"/>
+                <wp:docPr id="217" name="Textfeld 2"/>
+                <wp:cNvGraphicFramePr>
+                  <a:graphicFrameLocks xmlns:a="http://schemas.openxmlformats.org/drawingml/2006/main"/>
+                </wp:cNvGraphicFramePr>
+                <a:graphic xmlns:a="http://schemas.openxmlformats.org/drawingml/2006/main">
+                  <a:graphicData uri="http://schemas.microsoft.com/office/word/2010/wordprocessingShape">
+                    <wps:wsp>
+                      <wps:cNvSpPr txBox="1">
+                        <a:spLocks noChangeArrowheads="1"/>
+                      </wps:cNvSpPr>
+                      <wps:spPr bwMode="auto">
+                        <a:xfrm>
+                          <a:off x="0" y="0"/>
+                          <a:ext cx="1963420" cy="1263650"/>
+                        </a:xfrm>
+                        <a:prstGeom prst="rect">
+                          <a:avLst/>
+                        </a:prstGeom>
+                        <a:solidFill>
+                          <a:srgbClr val="FFFFFF"/>
+                        </a:solidFill>
+                        <a:ln w="9525">
+                          <a:noFill/>
+                          <a:miter lim="800000"/>
+                          <a:headEnd/>
+                          <a:tailEnd/>
+                        </a:ln>
+                      </wps:spPr>
+                      <wps:txbx>
+                        <w:txbxContent>
+                          <w:p>
+                            <w:pPr>
+                              <w:rPr>
+                                <w:sz w:val="48"/>
+                                <w:lang w:val="de-CH"/>
+                              </w:rPr>
+                            </w:pPr>
+                            <w:r>
+                              <w:rPr>
+                                <w:sz w:val="48"/>
+                                <w:lang w:val="de-CH"/>
+                              </w:rPr>
+                              <w:t>ER-Diagramm</w:t>
+                            </w:r>
+                            <w:r>
+                              <w:rPr>
+                                <w:sz w:val="48"/>
+                                <w:lang w:val="de-CH"/>
+                              </w:rPr>
+                              <w:br/>
+                              <w:t>abgelehnte Variante</w:t>
+                            </w:r>
+                          </w:p>
+                        </w:txbxContent>
+                      </wps:txbx>
+                      <wps:bodyPr rot="0" vert="horz" wrap="square" lIns="91440" tIns="45720" rIns="91440" bIns="45720" anchor="t" anchorCtr="0">
+                        <a:noAutofit/>
+                      </wps:bodyPr>
+                    </wps:wsp>
+                  </a:graphicData>
+                </a:graphic>
+                <wp14:sizeRelH relativeFrom="margin">
+                  <wp14:pctWidth>0</wp14:pctWidth>
+                </wp14:sizeRelH>
+                <wp14:sizeRelV relativeFrom="margin">
+                  <wp14:pctHeight>0</wp14:pctHeight>
+                </wp14:sizeRelV>
+              </wp:anchor>
+            </w:drawing>
+          </mc:Choice>
+          <mc:Fallback>
+            <w:pict>
+              <v:shape w14:anchorId="096E278C" id="_x0000_s1049" type="#_x0000_t202" style="position:absolute;left:0;text-align:left;margin-left:41.3pt;margin-top:0;width:154.6pt;height:99.5pt;z-index:503301800;visibility:visible;mso-wrap-style:square;mso-width-percent:0;mso-height-percent:0;mso-wrap-distance-left:9pt;mso-wrap-distance-top:3.6pt;mso-wrap-distance-right:9pt;mso-wrap-distance-bottom:3.6pt;mso-position-horizontal:absolute;mso-position-horizontal-relative:text;mso-position-vertical:absolute;mso-position-vertical-relative:text;mso-width-percent:0;mso-height-percent:0;mso-width-relative:margin;mso-height-relative:margin;v-text-anchor:top" o:gfxdata="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" stroked="f">
+                <v:textbox>
+                  <w:txbxContent>
+                    <w:p>
+                      <w:pPr>
+                        <w:rPr>
+                          <w:sz w:val="48"/>
+                          <w:lang w:val="de-CH"/>
+                        </w:rPr>
+                      </w:pPr>
+                      <w:r>
+                        <w:rPr>
+                          <w:sz w:val="48"/>
+                          <w:lang w:val="de-CH"/>
+                        </w:rPr>
+                        <w:t>ER-Diagramm</w:t>
+                      </w:r>
+                      <w:r>
+                        <w:rPr>
+                          <w:sz w:val="48"/>
+                          <w:lang w:val="de-CH"/>
+                        </w:rPr>
+                        <w:br/>
+                        <w:t>abgelehnte Variante</w:t>
+                      </w:r>
+                    </w:p>
+                  </w:txbxContent>
+                </v:textbox>
+                <w10:wrap type="square"/>
+              </v:shape>
+            </w:pict>
+          </mc:Fallback>
+        </mc:AlternateContent>
+      </w:r>
+      <w:r>
+        <w:rPr>
+          <w:noProof/>
+        </w:rPr>
+        <w:drawing>
+          <wp:inline distT="0" distB="0" distL="0" distR="0" wp14:anchorId="4168AD85" wp14:editId="1EF6AB99">
+            <wp:extent cx="7486650" cy="5366145"/>
+            <wp:effectExtent l="0" t="0" r="0" b="6350"/>
             <wp:docPr id="1" name="Grafik 1"/>
             <wp:cNvGraphicFramePr>
               <a:graphicFrameLocks xmlns:a="http://schemas.openxmlformats.org/drawingml/2006/main" noChangeAspect="1"/>
@@ -1340,13 +4238,7 @@
                     <pic:cNvPicPr/>
                   </pic:nvPicPr>
                   <pic:blipFill>
-                    <a:blip r:embed="rId11" cstate="print">
-                      <a:extLst>
-                        <a:ext uri="{28A0092B-C50C-407E-A947-70E740481C1C}">
-                          <a14:useLocalDpi xmlns:a14="http://schemas.microsoft.com/office/drawing/2010/main" val="0"/>
-                        </a:ext>
-                      </a:extLst>
-                    </a:blip>
+                    <a:blip r:embed="rId19"/>
                     <a:stretch>
                       <a:fillRect/>
                     </a:stretch>
@@ -1354,7 +4246,7 @@
                   <pic:spPr>
                     <a:xfrm>
                       <a:off x="0" y="0"/>
-                      <a:ext cx="8038465" cy="5306695"/>
+                      <a:ext cx="7490593" cy="5368971"/>
                     </a:xfrm>
                     <a:prstGeom prst="rect">
                       <a:avLst/>
@@ -1363,15 +4255,11 @@
                 </pic:pic>
               </a:graphicData>
             </a:graphic>
-            <wp14:sizeRelH relativeFrom="page">
-              <wp14:pctWidth>0</wp14:pctWidth>
-            </wp14:sizeRelH>
-            <wp14:sizeRelV relativeFrom="page">
-              <wp14:pctHeight>0</wp14:pctHeight>
-            </wp14:sizeRelV>
-          </wp:anchor>
+          </wp:inline>
         </w:drawing>
       </w:r>
+      <w:bookmarkStart w:id="2" w:name="_GoBack"/>
+      <w:bookmarkEnd w:id="2"/>
     </w:p>
     <w:p>
       <w:pPr>
@@ -1398,8 +4286,6 @@
           <w:lang w:val="de-CH"/>
         </w:rPr>
       </w:pPr>
-      <w:bookmarkStart w:id="2" w:name="_GoBack"/>
-      <w:bookmarkEnd w:id="2"/>
       <w:r>
         <w:rPr>
           <w:noProof/>
@@ -1673,7 +4559,7 @@
                           </pic:cNvPicPr>
                         </pic:nvPicPr>
                         <pic:blipFill>
-                          <a:blip r:embed="rId12" cstate="print">
+                          <a:blip r:embed="rId13" cstate="print">
                             <a:extLst>
                               <a:ext uri="{28A0092B-C50C-407E-A947-70E740481C1C}">
                                 <a14:useLocalDpi xmlns:a14="http://schemas.microsoft.com/office/drawing/2010/main" val="0"/>
@@ -1713,7 +4599,7 @@
                           </pic:cNvPicPr>
                         </pic:nvPicPr>
                         <pic:blipFill>
-                          <a:blip r:embed="rId13" cstate="print">
+                          <a:blip r:embed="rId14" cstate="print">
                             <a:extLst>
                               <a:ext uri="{28A0092B-C50C-407E-A947-70E740481C1C}">
                                 <a14:useLocalDpi xmlns:a14="http://schemas.microsoft.com/office/drawing/2010/main" val="0"/>
@@ -1753,7 +4639,7 @@
                           </pic:cNvPicPr>
                         </pic:nvPicPr>
                         <pic:blipFill>
-                          <a:blip r:embed="rId14" cstate="print">
+                          <a:blip r:embed="rId15" cstate="print">
                             <a:extLst>
                               <a:ext uri="{28A0092B-C50C-407E-A947-70E740481C1C}">
                                 <a14:useLocalDpi xmlns:a14="http://schemas.microsoft.com/office/drawing/2010/main" val="0"/>
@@ -2057,13 +4943,13 @@
                   <o:lock v:ext="edit" aspectratio="t"/>
                 </v:shapetype>
                 <v:shape id="Picture 6" o:spid="_x0000_s1031" type="#_x0000_t75" style="position:absolute;left:13690;top:9763;width:2694;height:563;visibility:visible;mso-wrap-style:square" o:gfxdata="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">
-                  <v:imagedata r:id="rId15" o:title=""/>
+                  <v:imagedata r:id="rId20" o:title=""/>
                 </v:shape>
                 <v:shape id="Picture 5" o:spid="_x0000_s1032" type="#_x0000_t75" style="position:absolute;left:13690;top:10323;width:2694;height:564;visibility:visible;mso-wrap-style:square" o:gfxdata="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">
-                  <v:imagedata r:id="rId16" o:title=""/>
+                  <v:imagedata r:id="rId21" o:title=""/>
                 </v:shape>
                 <v:shape id="Picture 4" o:spid="_x0000_s1033" type="#_x0000_t75" style="position:absolute;left:13690;top:10885;width:2694;height:563;visibility:visible;mso-wrap-style:square" o:gfxdata="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">
-                  <v:imagedata r:id="rId17" o:title=""/>
+                  <v:imagedata r:id="rId22" o:title=""/>
                 </v:shape>
                 <v:shape id="Text Box 3" o:spid="_x0000_s1034" type="#_x0000_t202" style="position:absolute;top:8230;width:16838;height:3676;visibility:visible;mso-wrap-style:square;v-text-anchor:top" o:gfxdata="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" filled="f" stroked="f">
                   <v:textbox inset="0,0,0,0">
@@ -2265,7 +5151,7 @@
       </w:r>
     </w:p>
     <w:sectPr>
-      <w:footerReference w:type="default" r:id="rId18"/>
+      <w:footerReference w:type="default" r:id="rId23"/>
       <w:pgSz w:w="16840" w:h="11910" w:orient="landscape"/>
       <w:pgMar w:top="993" w:right="0" w:bottom="0" w:left="0" w:header="0" w:footer="0" w:gutter="0"/>
       <w:cols w:space="720"/>
@@ -3668,4 +6554,16 @@
   <a:objectDefaults/>
   <a:extraClrSchemeLst/>
 </a:theme>
+</file>
+
+<file path=customXml/item1.xml><?xml version="1.0" encoding="utf-8"?>
+<b:Sources xmlns:b="http://schemas.openxmlformats.org/officeDocument/2006/bibliography" xmlns="http://schemas.openxmlformats.org/officeDocument/2006/bibliography" SelectedStyle="\APASixthEditionOfficeOnline.xsl" StyleName="APA" Version="6"/>
+</file>
+
+<file path=customXml/itemProps1.xml><?xml version="1.0" encoding="utf-8"?>
+<ds:datastoreItem xmlns:ds="http://schemas.openxmlformats.org/officeDocument/2006/customXml" ds:itemID="{C7187E5E-360D-41E7-AC8C-50D03F2CFB20}">
+  <ds:schemaRefs>
+    <ds:schemaRef ds:uri="http://schemas.openxmlformats.org/officeDocument/2006/bibliography"/>
+  </ds:schemaRefs>
+</ds:datastoreItem>
 </file>
</xml_diff>

<commit_message>
DB-Design Fehler im Dokument behoben
</commit_message>
<xml_diff>
--- a/documents/40_Design/DB_FOS.docx
+++ b/documents/40_Design/DB_FOS.docx
@@ -1204,24 +1204,101 @@
       <w:r>
         <w:rPr>
           <w:noProof/>
-          <w:lang w:val="de-CH"/>
         </w:rPr>
         <w:lastRenderedPageBreak/>
+        <w:drawing>
+          <wp:anchor distT="0" distB="0" distL="114300" distR="114300" simplePos="0" relativeHeight="503313064" behindDoc="0" locked="0" layoutInCell="1" allowOverlap="1" wp14:anchorId="3F51AE88" wp14:editId="7744ADE4">
+            <wp:simplePos x="0" y="0"/>
+            <wp:positionH relativeFrom="column">
+              <wp:posOffset>2943225</wp:posOffset>
+            </wp:positionH>
+            <wp:positionV relativeFrom="paragraph">
+              <wp:posOffset>0</wp:posOffset>
+            </wp:positionV>
+            <wp:extent cx="6734175" cy="5659120"/>
+            <wp:effectExtent l="0" t="0" r="9525" b="0"/>
+            <wp:wrapSquare wrapText="bothSides"/>
+            <wp:docPr id="211" name="Grafik 211"/>
+            <wp:cNvGraphicFramePr>
+              <a:graphicFrameLocks xmlns:a="http://schemas.openxmlformats.org/drawingml/2006/main" noChangeAspect="1"/>
+            </wp:cNvGraphicFramePr>
+            <a:graphic xmlns:a="http://schemas.openxmlformats.org/drawingml/2006/main">
+              <a:graphicData uri="http://schemas.openxmlformats.org/drawingml/2006/picture">
+                <pic:pic xmlns:pic="http://schemas.openxmlformats.org/drawingml/2006/picture">
+                  <pic:nvPicPr>
+                    <pic:cNvPr id="1" name=""/>
+                    <pic:cNvPicPr/>
+                  </pic:nvPicPr>
+                  <pic:blipFill>
+                    <a:blip r:embed="rId12" cstate="print">
+                      <a:extLst>
+                        <a:ext uri="{28A0092B-C50C-407E-A947-70E740481C1C}">
+                          <a14:useLocalDpi xmlns:a14="http://schemas.microsoft.com/office/drawing/2010/main" val="0"/>
+                        </a:ext>
+                      </a:extLst>
+                    </a:blip>
+                    <a:stretch>
+                      <a:fillRect/>
+                    </a:stretch>
+                  </pic:blipFill>
+                  <pic:spPr>
+                    <a:xfrm>
+                      <a:off x="0" y="0"/>
+                      <a:ext cx="6734175" cy="5659120"/>
+                    </a:xfrm>
+                    <a:prstGeom prst="rect">
+                      <a:avLst/>
+                    </a:prstGeom>
+                  </pic:spPr>
+                </pic:pic>
+              </a:graphicData>
+            </a:graphic>
+            <wp14:sizeRelH relativeFrom="margin">
+              <wp14:pctWidth>0</wp14:pctWidth>
+            </wp14:sizeRelH>
+            <wp14:sizeRelV relativeFrom="margin">
+              <wp14:pctHeight>0</wp14:pctHeight>
+            </wp14:sizeRelV>
+          </wp:anchor>
+        </w:drawing>
+      </w:r>
+    </w:p>
+    <w:p>
+      <w:pPr>
+        <w:pStyle w:val="Textkrper"/>
+        <w:spacing w:before="6"/>
+        <w:rPr>
+          <w:sz w:val="28"/>
+          <w:lang w:val="it-IT"/>
+        </w:rPr>
+      </w:pPr>
+    </w:p>
+    <w:p>
+      <w:pPr>
+        <w:rPr>
+          <w:lang w:val="it-IT"/>
+        </w:rPr>
+      </w:pPr>
+      <w:r>
+        <w:rPr>
+          <w:noProof/>
+          <w:lang w:val="de-CH"/>
+        </w:rPr>
         <mc:AlternateContent>
           <mc:Choice Requires="wps">
             <w:drawing>
-              <wp:anchor distT="45720" distB="45720" distL="114300" distR="114300" simplePos="0" relativeHeight="503307944" behindDoc="0" locked="0" layoutInCell="1" allowOverlap="1" wp14:anchorId="51278285" wp14:editId="54D806AA">
+              <wp:anchor distT="45720" distB="45720" distL="114300" distR="114300" simplePos="0" relativeHeight="503315112" behindDoc="0" locked="0" layoutInCell="1" allowOverlap="1" wp14:anchorId="0B011695" wp14:editId="630E861F">
                 <wp:simplePos x="0" y="0"/>
                 <wp:positionH relativeFrom="column">
-                  <wp:posOffset>552450</wp:posOffset>
+                  <wp:posOffset>466725</wp:posOffset>
                 </wp:positionH>
                 <wp:positionV relativeFrom="paragraph">
-                  <wp:posOffset>0</wp:posOffset>
+                  <wp:posOffset>12700</wp:posOffset>
                 </wp:positionV>
                 <wp:extent cx="3514090" cy="1152525"/>
                 <wp:effectExtent l="0" t="0" r="0" b="9525"/>
                 <wp:wrapSquare wrapText="bothSides"/>
-                <wp:docPr id="200" name="Textfeld 2"/>
+                <wp:docPr id="213" name="Textfeld 2"/>
                 <wp:cNvGraphicFramePr>
                   <a:graphicFrameLocks xmlns:a="http://schemas.openxmlformats.org/drawingml/2006/main"/>
                 </wp:cNvGraphicFramePr>
@@ -1278,7 +1355,7 @@
                                 <w:sz w:val="48"/>
                                 <w:lang w:val="de-CH"/>
                               </w:rPr>
-                              <w:t>umgesetzte Varianten</w:t>
+                              <w:t>umgesetzte Variante</w:t>
                             </w:r>
                           </w:p>
                           <w:p>
@@ -1308,11 +1385,7 @@
           </mc:Choice>
           <mc:Fallback>
             <w:pict>
-              <v:shapetype w14:anchorId="51278285" id="_x0000_t202" coordsize="21600,21600" o:spt="202" path="m,l,21600r21600,l21600,xe">
-                <v:stroke joinstyle="miter"/>
-                <v:path gradientshapeok="t" o:connecttype="rect"/>
-              </v:shapetype>
-              <v:shape id="Textfeld 2" o:spid="_x0000_s1027" type="#_x0000_t202" style="position:absolute;margin-left:43.5pt;margin-top:0;width:276.7pt;height:90.75pt;z-index:503307944;visibility:visible;mso-wrap-style:square;mso-width-percent:0;mso-height-percent:0;mso-wrap-distance-left:9pt;mso-wrap-distance-top:3.6pt;mso-wrap-distance-right:9pt;mso-wrap-distance-bottom:3.6pt;mso-position-horizontal:absolute;mso-position-horizontal-relative:text;mso-position-vertical:absolute;mso-position-vertical-relative:text;mso-width-percent:0;mso-height-percent:0;mso-width-relative:margin;mso-height-relative:margin;v-text-anchor:top" o:gfxdata="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" stroked="f">
+              <v:shape w14:anchorId="0B011695" id="Textfeld 2" o:spid="_x0000_s1027" type="#_x0000_t202" style="position:absolute;margin-left:36.75pt;margin-top:1pt;width:276.7pt;height:90.75pt;z-index:503315112;visibility:visible;mso-wrap-style:square;mso-width-percent:0;mso-height-percent:0;mso-wrap-distance-left:9pt;mso-wrap-distance-top:3.6pt;mso-wrap-distance-right:9pt;mso-wrap-distance-bottom:3.6pt;mso-position-horizontal:absolute;mso-position-horizontal-relative:text;mso-position-vertical:absolute;mso-position-vertical-relative:text;mso-width-percent:0;mso-height-percent:0;mso-width-relative:margin;mso-height-relative:margin;v-text-anchor:top" o:gfxdata="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" stroked="f">
                 <v:textbox>
                   <w:txbxContent>
                     <w:p>
@@ -1342,7 +1415,7 @@
                           <w:sz w:val="48"/>
                           <w:lang w:val="de-CH"/>
                         </w:rPr>
-                        <w:t>umgesetzte Varianten</w:t>
+                        <w:t>umgesetzte Variante</w:t>
                       </w:r>
                     </w:p>
                     <w:p>
@@ -1364,96 +1437,12 @@
       <w:r>
         <w:rPr>
           <w:noProof/>
-        </w:rPr>
-        <w:drawing>
-          <wp:anchor distT="0" distB="0" distL="114300" distR="114300" simplePos="0" relativeHeight="503308968" behindDoc="1" locked="0" layoutInCell="1" allowOverlap="1" wp14:anchorId="780885FE" wp14:editId="5ABB070E">
-            <wp:simplePos x="0" y="0"/>
-            <wp:positionH relativeFrom="column">
-              <wp:posOffset>2962275</wp:posOffset>
-            </wp:positionH>
-            <wp:positionV relativeFrom="paragraph">
-              <wp:posOffset>7620</wp:posOffset>
-            </wp:positionV>
-            <wp:extent cx="6851015" cy="5494655"/>
-            <wp:effectExtent l="0" t="0" r="6985" b="0"/>
-            <wp:wrapSquare wrapText="bothSides"/>
-            <wp:docPr id="208" name="Grafik 208"/>
-            <wp:cNvGraphicFramePr>
-              <a:graphicFrameLocks xmlns:a="http://schemas.openxmlformats.org/drawingml/2006/main" noChangeAspect="1"/>
-            </wp:cNvGraphicFramePr>
-            <a:graphic xmlns:a="http://schemas.openxmlformats.org/drawingml/2006/main">
-              <a:graphicData uri="http://schemas.openxmlformats.org/drawingml/2006/picture">
-                <pic:pic xmlns:pic="http://schemas.openxmlformats.org/drawingml/2006/picture">
-                  <pic:nvPicPr>
-                    <pic:cNvPr id="1" name=""/>
-                    <pic:cNvPicPr/>
-                  </pic:nvPicPr>
-                  <pic:blipFill rotWithShape="1">
-                    <a:blip r:embed="rId12" cstate="print">
-                      <a:extLst>
-                        <a:ext uri="{28A0092B-C50C-407E-A947-70E740481C1C}">
-                          <a14:useLocalDpi xmlns:a14="http://schemas.microsoft.com/office/drawing/2010/main" val="0"/>
-                        </a:ext>
-                      </a:extLst>
-                    </a:blip>
-                    <a:srcRect l="11337"/>
-                    <a:stretch/>
-                  </pic:blipFill>
-                  <pic:spPr bwMode="auto">
-                    <a:xfrm>
-                      <a:off x="0" y="0"/>
-                      <a:ext cx="6851015" cy="5494655"/>
-                    </a:xfrm>
-                    <a:prstGeom prst="rect">
-                      <a:avLst/>
-                    </a:prstGeom>
-                    <a:ln>
-                      <a:noFill/>
-                    </a:ln>
-                    <a:extLst>
-                      <a:ext uri="{53640926-AAD7-44D8-BBD7-CCE9431645EC}">
-                        <a14:shadowObscured xmlns:a14="http://schemas.microsoft.com/office/drawing/2010/main"/>
-                      </a:ext>
-                    </a:extLst>
-                  </pic:spPr>
-                </pic:pic>
-              </a:graphicData>
-            </a:graphic>
-            <wp14:sizeRelH relativeFrom="margin">
-              <wp14:pctWidth>0</wp14:pctWidth>
-            </wp14:sizeRelH>
-            <wp14:sizeRelV relativeFrom="margin">
-              <wp14:pctHeight>0</wp14:pctHeight>
-            </wp14:sizeRelV>
-          </wp:anchor>
-        </w:drawing>
-      </w:r>
-    </w:p>
-    <w:p>
-      <w:pPr>
-        <w:pStyle w:val="Textkrper"/>
-        <w:spacing w:before="6"/>
-        <w:rPr>
-          <w:sz w:val="28"/>
-          <w:lang w:val="it-IT"/>
-        </w:rPr>
-      </w:pPr>
-    </w:p>
-    <w:p>
-      <w:pPr>
-        <w:rPr>
-          <w:lang w:val="it-IT"/>
-        </w:rPr>
-      </w:pPr>
-      <w:r>
-        <w:rPr>
-          <w:noProof/>
           <w:lang w:val="de-CH"/>
         </w:rPr>
         <mc:AlternateContent>
           <mc:Choice Requires="wpg">
             <w:drawing>
-              <wp:anchor distT="0" distB="0" distL="114300" distR="114300" simplePos="0" relativeHeight="503309992" behindDoc="1" locked="0" layoutInCell="1" allowOverlap="1" wp14:anchorId="3BFC4F0E" wp14:editId="5971A660">
+              <wp:anchor distT="0" distB="0" distL="114300" distR="114300" simplePos="0" relativeHeight="503309992" behindDoc="1" locked="0" layoutInCell="1" allowOverlap="1" wp14:anchorId="3BFC4F0E" wp14:editId="77B5708E">
                 <wp:simplePos x="0" y="0"/>
                 <wp:positionH relativeFrom="page">
                   <wp:posOffset>27305</wp:posOffset>
@@ -4082,6 +4071,8 @@
           <w:lang w:val="it-IT"/>
         </w:rPr>
       </w:pPr>
+      <w:bookmarkStart w:id="2" w:name="_GoBack"/>
+      <w:bookmarkEnd w:id="2"/>
     </w:p>
     <w:p>
       <w:pPr>
@@ -4258,8 +4249,6 @@
           </wp:inline>
         </w:drawing>
       </w:r>
-      <w:bookmarkStart w:id="2" w:name="_GoBack"/>
-      <w:bookmarkEnd w:id="2"/>
     </w:p>
     <w:p>
       <w:pPr>
@@ -4916,42 +4905,23 @@
           </mc:Choice>
           <mc:Fallback>
             <w:pict>
-              <v:group w14:anchorId="4B54696E" id="Group 2" o:spid="_x0000_s1028" style="position:absolute;margin-left:2.15pt;margin-top:443.15pt;width:841.9pt;height:160.15pt;z-index:-17752;mso-position-horizontal-relative:page;mso-position-vertical-relative:page" coordorigin=",8230" coordsize="16838,3676" o:gfxdata="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">
-                <v:shape id="Freeform 8" o:spid="_x0000_s1029" style="position:absolute;top:8432;width:16216;height:2188;visibility:visible;mso-wrap-style:square;v-text-anchor:top" coordsize="16216,2188" o:gfxdata="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" path="m16144,l,882,,2188,16215,1302,16144,xe" stroked="f">
+              <v:group w14:anchorId="4B54696E" id="_x0000_s1050" style="position:absolute;margin-left:2.15pt;margin-top:443.15pt;width:841.9pt;height:160.15pt;z-index:-17752;mso-position-horizontal-relative:page;mso-position-vertical-relative:page" coordorigin=",8230" coordsize="16838,3676" o:gfxdata="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">
+                <v:shape id="Freeform 8" o:spid="_x0000_s1051" style="position:absolute;top:8432;width:16216;height:2188;visibility:visible;mso-wrap-style:square;v-text-anchor:top" coordsize="16216,2188" o:gfxdata="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" path="m16144,l,882,,2188,16215,1302,16144,xe" stroked="f">
                   <v:path arrowok="t" o:connecttype="custom" o:connectlocs="16144,8432;0,9314;0,10620;16215,9734;16144,8432" o:connectangles="0,0,0,0,0"/>
                 </v:shape>
-                <v:shape id="AutoShape 7" o:spid="_x0000_s1030" style="position:absolute;top:8230;width:16838;height:3676;visibility:visible;mso-wrap-style:square;v-text-anchor:top" coordsize="16838,3676" o:gfxdata="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" path="m16192,451l14037,,,797r,573l16192,451t646,386l,1793,,3676r16838,l16838,837e" fillcolor="#5765af" stroked="f">
+                <v:shape id="AutoShape 7" o:spid="_x0000_s1052" style="position:absolute;top:8230;width:16838;height:3676;visibility:visible;mso-wrap-style:square;v-text-anchor:top" coordsize="16838,3676" o:gfxdata="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" path="m16192,451l14037,,,797r,573l16192,451t646,386l,1793,,3676r16838,l16838,837e" fillcolor="#5765af" stroked="f">
                   <v:path arrowok="t" o:connecttype="custom" o:connectlocs="16192,8681;14037,8230;0,9027;0,9600;16192,8681;16838,9067;0,10023;0,11906;16838,11906;16838,9067" o:connectangles="0,0,0,0,0,0,0,0,0,0"/>
                 </v:shape>
-                <v:shapetype id="_x0000_t75" coordsize="21600,21600" o:spt="75" o:preferrelative="t" path="m@4@5l@4@11@9@11@9@5xe" filled="f" stroked="f">
-                  <v:stroke joinstyle="miter"/>
-                  <v:formulas>
-                    <v:f eqn="if lineDrawn pixelLineWidth 0"/>
-                    <v:f eqn="sum @0 1 0"/>
-                    <v:f eqn="sum 0 0 @1"/>
-                    <v:f eqn="prod @2 1 2"/>
-                    <v:f eqn="prod @3 21600 pixelWidth"/>
-                    <v:f eqn="prod @3 21600 pixelHeight"/>
-                    <v:f eqn="sum @0 0 1"/>
-                    <v:f eqn="prod @6 1 2"/>
-                    <v:f eqn="prod @7 21600 pixelWidth"/>
-                    <v:f eqn="sum @8 21600 0"/>
-                    <v:f eqn="prod @7 21600 pixelHeight"/>
-                    <v:f eqn="sum @10 21600 0"/>
-                  </v:formulas>
-                  <v:path o:extrusionok="f" gradientshapeok="t" o:connecttype="rect"/>
-                  <o:lock v:ext="edit" aspectratio="t"/>
-                </v:shapetype>
-                <v:shape id="Picture 6" o:spid="_x0000_s1031" type="#_x0000_t75" style="position:absolute;left:13690;top:9763;width:2694;height:563;visibility:visible;mso-wrap-style:square" o:gfxdata="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">
-                  <v:imagedata r:id="rId20" o:title=""/>
+                <v:shape id="Picture 6" o:spid="_x0000_s1053" type="#_x0000_t75" style="position:absolute;left:13690;top:9763;width:2694;height:563;visibility:visible;mso-wrap-style:square" o:gfxdata="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">
+                  <v:imagedata r:id="rId16" o:title=""/>
                 </v:shape>
-                <v:shape id="Picture 5" o:spid="_x0000_s1032" type="#_x0000_t75" style="position:absolute;left:13690;top:10323;width:2694;height:564;visibility:visible;mso-wrap-style:square" o:gfxdata="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">
-                  <v:imagedata r:id="rId21" o:title=""/>
+                <v:shape id="Picture 5" o:spid="_x0000_s1054" type="#_x0000_t75" style="position:absolute;left:13690;top:10323;width:2694;height:564;visibility:visible;mso-wrap-style:square" o:gfxdata="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">
+                  <v:imagedata r:id="rId17" o:title=""/>
                 </v:shape>
-                <v:shape id="Picture 4" o:spid="_x0000_s1033" type="#_x0000_t75" style="position:absolute;left:13690;top:10885;width:2694;height:563;visibility:visible;mso-wrap-style:square" o:gfxdata="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">
-                  <v:imagedata r:id="rId22" o:title=""/>
+                <v:shape id="Picture 4" o:spid="_x0000_s1055" type="#_x0000_t75" style="position:absolute;left:13690;top:10885;width:2694;height:563;visibility:visible;mso-wrap-style:square" o:gfxdata="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">
+                  <v:imagedata r:id="rId18" o:title=""/>
                 </v:shape>
-                <v:shape id="Text Box 3" o:spid="_x0000_s1034" type="#_x0000_t202" style="position:absolute;top:8230;width:16838;height:3676;visibility:visible;mso-wrap-style:square;v-text-anchor:top" o:gfxdata="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" filled="f" stroked="f">
+                <v:shape id="Text Box 3" o:spid="_x0000_s1056" type="#_x0000_t202" style="position:absolute;top:8230;width:16838;height:3676;visibility:visible;mso-wrap-style:square;v-text-anchor:top" o:gfxdata="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" filled="f" stroked="f">
                   <v:textbox inset="0,0,0,0">
                     <w:txbxContent>
                       <w:p>
@@ -5151,7 +5121,7 @@
       </w:r>
     </w:p>
     <w:sectPr>
-      <w:footerReference w:type="default" r:id="rId23"/>
+      <w:footerReference w:type="default" r:id="rId20"/>
       <w:pgSz w:w="16840" w:h="11910" w:orient="landscape"/>
       <w:pgMar w:top="993" w:right="0" w:bottom="0" w:left="0" w:header="0" w:footer="0" w:gutter="0"/>
       <w:cols w:space="720"/>
@@ -6561,7 +6531,7 @@
 </file>
 
 <file path=customXml/itemProps1.xml><?xml version="1.0" encoding="utf-8"?>
-<ds:datastoreItem xmlns:ds="http://schemas.openxmlformats.org/officeDocument/2006/customXml" ds:itemID="{C7187E5E-360D-41E7-AC8C-50D03F2CFB20}">
+<ds:datastoreItem xmlns:ds="http://schemas.openxmlformats.org/officeDocument/2006/customXml" ds:itemID="{8A6DDE3C-4575-4D14-AC0D-BDE7FC158159}">
   <ds:schemaRefs>
     <ds:schemaRef ds:uri="http://schemas.openxmlformats.org/officeDocument/2006/bibliography"/>
   </ds:schemaRefs>

</xml_diff>